<commit_message>
Documentation with circuit diagram
</commit_message>
<xml_diff>
--- a/shift_&_add_multiplier_documentation.docx
+++ b/shift_&_add_multiplier_documentation.docx
@@ -221,6 +221,7 @@
         <w:pStyle w:val="Heading1"/>
       </w:pPr>
       <w:r>
+        <w:lastRenderedPageBreak/>
         <w:t xml:space="preserve">Shift &amp; add </w:t>
       </w:r>
       <w:r>
@@ -241,10 +242,10 @@
           <w:noProof/>
         </w:rPr>
         <w:drawing>
-          <wp:inline distT="0" distB="0" distL="0" distR="0" wp14:anchorId="20B0CD4E" wp14:editId="33F4E5F5">
-            <wp:extent cx="4445000" cy="4472438"/>
-            <wp:effectExtent l="0" t="0" r="0" b="4445"/>
-            <wp:docPr id="486771132" name="Picture 1" descr="A diagram of a computer&#10;&#10;AI-generated content may be incorrect."/>
+          <wp:inline distT="0" distB="0" distL="0" distR="0" wp14:anchorId="6B0A3E62" wp14:editId="2E87BFE6">
+            <wp:extent cx="5760720" cy="5835650"/>
+            <wp:effectExtent l="0" t="0" r="0" b="0"/>
+            <wp:docPr id="1172876943" name="Picture 1" descr="A screenshot of a computer&#10;&#10;AI-generated content may be incorrect."/>
             <wp:cNvGraphicFramePr>
               <a:graphicFrameLocks xmlns:a="http://schemas.openxmlformats.org/drawingml/2006/main" noChangeAspect="1"/>
             </wp:cNvGraphicFramePr>
@@ -252,23 +253,36 @@
               <a:graphicData uri="http://schemas.openxmlformats.org/drawingml/2006/picture">
                 <pic:pic xmlns:pic="http://schemas.openxmlformats.org/drawingml/2006/picture">
                   <pic:nvPicPr>
-                    <pic:cNvPr id="486771132" name="Picture 1" descr="A diagram of a computer&#10;&#10;AI-generated content may be incorrect."/>
+                    <pic:cNvPr id="1172876943" name="Picture 1" descr="A screenshot of a computer&#10;&#10;AI-generated content may be incorrect."/>
                     <pic:cNvPicPr/>
                   </pic:nvPicPr>
-                  <pic:blipFill>
-                    <a:blip r:embed="rId5"/>
-                    <a:stretch>
-                      <a:fillRect/>
-                    </a:stretch>
+                  <pic:blipFill rotWithShape="1">
+                    <a:blip r:embed="rId5" cstate="print">
+                      <a:extLst>
+                        <a:ext uri="{28A0092B-C50C-407E-A947-70E740481C1C}">
+                          <a14:useLocalDpi xmlns:a14="http://schemas.microsoft.com/office/drawing/2010/main" val="0"/>
+                        </a:ext>
+                      </a:extLst>
+                    </a:blip>
+                    <a:srcRect b="31285"/>
+                    <a:stretch/>
                   </pic:blipFill>
-                  <pic:spPr>
+                  <pic:spPr bwMode="auto">
                     <a:xfrm>
                       <a:off x="0" y="0"/>
-                      <a:ext cx="4447891" cy="4475347"/>
+                      <a:ext cx="5760720" cy="5835650"/>
                     </a:xfrm>
                     <a:prstGeom prst="rect">
                       <a:avLst/>
                     </a:prstGeom>
+                    <a:ln>
+                      <a:noFill/>
+                    </a:ln>
+                    <a:extLst>
+                      <a:ext uri="{53640926-AAD7-44D8-BBD7-CCE9431645EC}">
+                        <a14:shadowObscured xmlns:a14="http://schemas.microsoft.com/office/drawing/2010/main"/>
+                      </a:ext>
+                    </a:extLst>
                   </pic:spPr>
                 </pic:pic>
               </a:graphicData>
@@ -319,7 +333,6 @@
                 <w:b/>
                 <w:bCs/>
               </w:rPr>
-              <w:lastRenderedPageBreak/>
               <w:t>Név</w:t>
             </w:r>
           </w:p>
@@ -412,7 +425,11 @@
           </w:tcPr>
           <w:p>
             <w:r>
-              <w:t xml:space="preserve">A szorzótényezőket erre a címre kell beírni. Egyszerre 16 bit küldhető, így, ha az operandusok mérete nagyobb, mint 16 bit, kétszer kell bele írni, először az alsó 16 bitet, majd a további felső biteket. </w:t>
+              <w:t xml:space="preserve">A szorzótényezőket erre a címre kell beírni. Egyszerre 16 bit küldhető, így, ha az operandusok mérete nagyobb, mint 16 bit, </w:t>
+            </w:r>
+            <w:r>
+              <w:lastRenderedPageBreak/>
+              <w:t xml:space="preserve">kétszer kell bele írni, először az alsó 16 bitet, majd a további felső biteket. </w:t>
             </w:r>
           </w:p>
         </w:tc>
@@ -434,6 +451,7 @@
                 <w:i/>
                 <w:iCs/>
               </w:rPr>
+              <w:lastRenderedPageBreak/>
               <w:t>product_1</w:t>
             </w:r>
           </w:p>
@@ -1170,7 +1188,6 @@
                 <w:i/>
                 <w:iCs/>
               </w:rPr>
-              <w:lastRenderedPageBreak/>
               <w:t>start_ack</w:t>
             </w:r>
             <w:proofErr w:type="spellEnd"/>
@@ -1306,6 +1323,7 @@
                 <w:i/>
                 <w:iCs/>
               </w:rPr>
+              <w:lastRenderedPageBreak/>
               <w:t>operand_size</w:t>
             </w:r>
             <w:proofErr w:type="spellEnd"/>

</xml_diff>

<commit_message>
Algorithm description in documentation
</commit_message>
<xml_diff>
--- a/shift_&_add_multiplier_documentation.docx
+++ b/shift_&_add_multiplier_documentation.docx
@@ -28,7 +28,7 @@
                     </pic:cNvPicPr>
                   </pic:nvPicPr>
                   <pic:blipFill>
-                    <a:blip r:embed="rId4" cstate="print">
+                    <a:blip r:embed="rId7" cstate="print">
                       <a:extLst>
                         <a:ext uri="{28A0092B-C50C-407E-A947-70E740481C1C}">
                           <a14:useLocalDpi xmlns:a14="http://schemas.microsoft.com/office/drawing/2010/main" val="0"/>
@@ -190,6 +190,7 @@
     </w:p>
     <w:p>
       <w:pPr>
+        <w:spacing w:after="0"/>
         <w:jc w:val="both"/>
       </w:pPr>
       <w:r>
@@ -221,30 +222,18 @@
         <w:pStyle w:val="Heading1"/>
       </w:pPr>
       <w:r>
-        <w:lastRenderedPageBreak/>
-        <w:t xml:space="preserve">Shift &amp; add </w:t>
-      </w:r>
-      <w:r>
-        <w:t>algoritmus</w:t>
+        <w:t>Rendszerterv</w:t>
       </w:r>
     </w:p>
     <w:p>
-      <w:pPr>
-        <w:pStyle w:val="Heading1"/>
-      </w:pPr>
-      <w:r>
-        <w:t>Rendszerterv</w:t>
-      </w:r>
-    </w:p>
-    <w:p>
       <w:r>
         <w:rPr>
           <w:noProof/>
         </w:rPr>
         <w:drawing>
-          <wp:inline distT="0" distB="0" distL="0" distR="0" wp14:anchorId="6B0A3E62" wp14:editId="2E87BFE6">
-            <wp:extent cx="5760720" cy="5835650"/>
-            <wp:effectExtent l="0" t="0" r="0" b="0"/>
+          <wp:inline distT="0" distB="0" distL="0" distR="0" wp14:anchorId="6B0A3E62" wp14:editId="419439CD">
+            <wp:extent cx="5820770" cy="5896481"/>
+            <wp:effectExtent l="0" t="0" r="8890" b="9525"/>
             <wp:docPr id="1172876943" name="Picture 1" descr="A screenshot of a computer&#10;&#10;AI-generated content may be incorrect."/>
             <wp:cNvGraphicFramePr>
               <a:graphicFrameLocks xmlns:a="http://schemas.openxmlformats.org/drawingml/2006/main" noChangeAspect="1"/>
@@ -257,7 +246,7 @@
                     <pic:cNvPicPr/>
                   </pic:nvPicPr>
                   <pic:blipFill rotWithShape="1">
-                    <a:blip r:embed="rId5" cstate="print">
+                    <a:blip r:embed="rId8" cstate="print">
                       <a:extLst>
                         <a:ext uri="{28A0092B-C50C-407E-A947-70E740481C1C}">
                           <a14:useLocalDpi xmlns:a14="http://schemas.microsoft.com/office/drawing/2010/main" val="0"/>
@@ -270,7 +259,7 @@
                   <pic:spPr bwMode="auto">
                     <a:xfrm>
                       <a:off x="0" y="0"/>
-                      <a:ext cx="5760720" cy="5835650"/>
+                      <a:ext cx="5843834" cy="5919845"/>
                     </a:xfrm>
                     <a:prstGeom prst="rect">
                       <a:avLst/>
@@ -293,9 +282,23 @@
     </w:p>
     <w:p>
       <w:pPr>
+        <w:rPr>
+          <w:rFonts w:asciiTheme="majorHAnsi" w:eastAsiaTheme="majorEastAsia" w:hAnsiTheme="majorHAnsi" w:cstheme="majorBidi"/>
+          <w:color w:val="000000" w:themeColor="text1"/>
+          <w:sz w:val="32"/>
+          <w:szCs w:val="32"/>
+        </w:rPr>
+      </w:pPr>
+      <w:r>
+        <w:br w:type="page"/>
+      </w:r>
+    </w:p>
+    <w:p>
+      <w:pPr>
         <w:pStyle w:val="Heading2"/>
       </w:pPr>
       <w:r>
+        <w:lastRenderedPageBreak/>
         <w:t>MMIO címek</w:t>
       </w:r>
     </w:p>
@@ -304,7 +307,6 @@
         <w:t>A rendszert az alábbi memóriacímeken lehet elérni:</w:t>
       </w:r>
     </w:p>
-    <w:p/>
     <w:tbl>
       <w:tblPr>
         <w:tblStyle w:val="TableGrid"/>
@@ -425,11 +427,7 @@
           </w:tcPr>
           <w:p>
             <w:r>
-              <w:t xml:space="preserve">A szorzótényezőket erre a címre kell beírni. Egyszerre 16 bit küldhető, így, ha az operandusok mérete nagyobb, mint 16 bit, </w:t>
-            </w:r>
-            <w:r>
-              <w:lastRenderedPageBreak/>
-              <w:t xml:space="preserve">kétszer kell bele írni, először az alsó 16 bitet, majd a további felső biteket. </w:t>
+              <w:t xml:space="preserve">A szorzótényezőket erre a címre kell beírni. Egyszerre 16 bit küldhető, így, ha az operandusok mérete nagyobb, mint 16 bit, kétszer kell bele írni, először az alsó 16 bitet, majd a további felső biteket. </w:t>
             </w:r>
           </w:p>
         </w:tc>
@@ -451,7 +449,6 @@
                 <w:i/>
                 <w:iCs/>
               </w:rPr>
-              <w:lastRenderedPageBreak/>
               <w:t>product_1</w:t>
             </w:r>
           </w:p>
@@ -695,7 +692,19 @@
           </w:tcPr>
           <w:p>
             <w:r>
-              <w:t>A megszakításgenerálás ezen a címen tiltható (0) /engedélyezhető (1)</w:t>
+              <w:t>A megszakításgenerálás</w:t>
+            </w:r>
+            <w:r>
+              <w:rPr>
+                <w:rStyle w:val="FootnoteReference"/>
+              </w:rPr>
+              <w:footnoteReference w:id="1"/>
+            </w:r>
+            <w:r>
+              <w:t xml:space="preserve"> </w:t>
+            </w:r>
+            <w:r>
+              <w:t>ezen a címen tiltható (0) /engedélyezhető (1)</w:t>
             </w:r>
           </w:p>
         </w:tc>
@@ -711,6 +720,7 @@
     </w:p>
     <w:p>
       <w:pPr>
+        <w:spacing w:after="0"/>
         <w:jc w:val="both"/>
       </w:pPr>
       <w:r>
@@ -801,6 +811,168 @@
       <w:proofErr w:type="spellEnd"/>
       <w:r>
         <w:t xml:space="preserve"> kimeneten.</w:t>
+      </w:r>
+    </w:p>
+    <w:p>
+      <w:pPr>
+        <w:spacing w:after="0"/>
+        <w:jc w:val="both"/>
+      </w:pPr>
+      <w:r>
+        <w:t xml:space="preserve">A processzor az operandusokat az </w:t>
+      </w:r>
+      <w:proofErr w:type="spellStart"/>
+      <w:r>
+        <w:rPr>
+          <w:i/>
+          <w:iCs/>
+        </w:rPr>
+        <w:t>operand</w:t>
+      </w:r>
+      <w:proofErr w:type="spellEnd"/>
+      <w:r>
+        <w:rPr>
+          <w:i/>
+          <w:iCs/>
+        </w:rPr>
+        <w:t xml:space="preserve"> </w:t>
+      </w:r>
+      <w:r>
+        <w:t>címre küldi ki. Először az első operandus alsó 16 bitjét, majd (amennyiben van) a felső 16-ot. Ezt követően szintén erre a címre írja</w:t>
+      </w:r>
+      <w:r>
+        <w:t xml:space="preserve"> a második operandust. A modul egy belső állapotgéppel számlálja, hogy hányadik írás történt, így tudja megkülönböztetni, hogy melyik 16 bit érkezik. Amint megérkezik az utolsó 16 bites rész (ezt az </w:t>
+      </w:r>
+      <w:proofErr w:type="spellStart"/>
+      <w:r>
+        <w:rPr>
+          <w:i/>
+          <w:iCs/>
+        </w:rPr>
+        <w:t>operand_size</w:t>
+      </w:r>
+      <w:proofErr w:type="spellEnd"/>
+      <w:r>
+        <w:t xml:space="preserve"> szintézis-paraméter alapján tudjuk felismerni), az adapter</w:t>
+      </w:r>
+      <w:r>
+        <w:t xml:space="preserve"> </w:t>
+      </w:r>
+      <w:r>
+        <w:t>továbbítja ezeket</w:t>
+      </w:r>
+      <w:r>
+        <w:t xml:space="preserve"> a 32 bites </w:t>
+      </w:r>
+      <w:r>
+        <w:rPr>
+          <w:i/>
+          <w:iCs/>
+        </w:rPr>
+        <w:t xml:space="preserve">op_1 </w:t>
+      </w:r>
+      <w:r>
+        <w:t xml:space="preserve">és </w:t>
+      </w:r>
+      <w:r>
+        <w:rPr>
+          <w:i/>
+          <w:iCs/>
+        </w:rPr>
+        <w:t>op_2</w:t>
+      </w:r>
+      <w:r>
+        <w:t xml:space="preserve"> kimeneten, valamint</w:t>
+      </w:r>
+      <w:r>
+        <w:t xml:space="preserve"> egy </w:t>
+      </w:r>
+      <w:r>
+        <w:rPr>
+          <w:i/>
+          <w:iCs/>
+        </w:rPr>
+        <w:t>start</w:t>
+      </w:r>
+      <w:r>
+        <w:rPr>
+          <w:iCs/>
+        </w:rPr>
+        <w:t xml:space="preserve"> jelet</w:t>
+      </w:r>
+      <w:r>
+        <w:t xml:space="preserve"> a műveletvégzőnek. Az adapter ezt követően egy </w:t>
+      </w:r>
+      <w:proofErr w:type="spellStart"/>
+      <w:r>
+        <w:t>handshake</w:t>
+      </w:r>
+      <w:proofErr w:type="spellEnd"/>
+      <w:r>
+        <w:t>-jelet (</w:t>
+      </w:r>
+      <w:proofErr w:type="spellStart"/>
+      <w:r>
+        <w:rPr>
+          <w:i/>
+          <w:iCs/>
+        </w:rPr>
+        <w:t>start_ack</w:t>
+      </w:r>
+      <w:proofErr w:type="spellEnd"/>
+      <w:r>
+        <w:t>) vár a logikától.</w:t>
+      </w:r>
+    </w:p>
+    <w:p>
+      <w:pPr>
+        <w:spacing w:after="0"/>
+        <w:jc w:val="both"/>
+      </w:pPr>
+      <w:r>
+        <w:t xml:space="preserve">A megszakításgenerálás </w:t>
+      </w:r>
+      <w:proofErr w:type="spellStart"/>
+      <w:r>
+        <w:t>engelyézhető</w:t>
+      </w:r>
+      <w:proofErr w:type="spellEnd"/>
+      <w:r>
+        <w:t xml:space="preserve"> az </w:t>
+      </w:r>
+      <w:proofErr w:type="spellStart"/>
+      <w:r>
+        <w:rPr>
+          <w:i/>
+          <w:iCs/>
+        </w:rPr>
+        <w:t>intr_ack</w:t>
+      </w:r>
+      <w:proofErr w:type="spellEnd"/>
+      <w:r>
+        <w:t xml:space="preserve"> címre küldött 1-es bittel. Ebben az esetben </w:t>
+      </w:r>
+      <w:r>
+        <w:t xml:space="preserve">az </w:t>
+      </w:r>
+      <w:proofErr w:type="spellStart"/>
+      <w:r>
+        <w:rPr>
+          <w:i/>
+          <w:iCs/>
+        </w:rPr>
+        <w:t>interrupt_enable</w:t>
+      </w:r>
+      <w:proofErr w:type="spellEnd"/>
+      <w:r>
+        <w:rPr>
+          <w:i/>
+          <w:iCs/>
+        </w:rPr>
+        <w:t xml:space="preserve"> </w:t>
+      </w:r>
+      <w:r>
+        <w:t>kimeneten egy 1-es érték jelenik meg.</w:t>
       </w:r>
     </w:p>
     <w:p>
@@ -808,7 +980,7 @@
         <w:jc w:val="both"/>
       </w:pPr>
       <w:r>
-        <w:t xml:space="preserve">A processzor az operandusokat az </w:t>
+        <w:t xml:space="preserve">Ha nincs engedélyezve a megszakításgenerálás, a processzor olvashatja a művelet állapotát a </w:t>
       </w:r>
       <w:proofErr w:type="spellStart"/>
       <w:r>
@@ -816,21 +988,11 @@
           <w:i/>
           <w:iCs/>
         </w:rPr>
-        <w:t>operand</w:t>
+        <w:t>ready</w:t>
       </w:r>
       <w:proofErr w:type="spellEnd"/>
       <w:r>
-        <w:rPr>
-          <w:i/>
-          <w:iCs/>
-        </w:rPr>
-        <w:t xml:space="preserve"> </w:t>
-      </w:r>
-      <w:r>
-        <w:t>címre küldi ki. Először az első operandus alsó 16 bitjét, majd (amennyiben van) a felső 16-ot. Ezt követően szintén erre a címre írja</w:t>
-      </w:r>
-      <w:r>
-        <w:t xml:space="preserve"> a második operandust. A modul egy belső állapotgéppel számlálja, hogy hányadik írás történt, így tudja megkülönböztetni, hogy melyik 16 bit érkezik. Amint megérkezik az utolsó 16 bites rész (ezt az </w:t>
+        <w:t xml:space="preserve"> címen, ilyenkor az adapter a logika </w:t>
       </w:r>
       <w:proofErr w:type="spellStart"/>
       <w:r>
@@ -838,161 +1000,24 @@
           <w:i/>
           <w:iCs/>
         </w:rPr>
-        <w:t>operand_size</w:t>
+        <w:t>ready</w:t>
       </w:r>
       <w:proofErr w:type="spellEnd"/>
       <w:r>
-        <w:t xml:space="preserve"> szintézis-paraméter alapján tudjuk felismerni), az adapter</w:t>
-      </w:r>
-      <w:r>
-        <w:t xml:space="preserve"> </w:t>
-      </w:r>
-      <w:r>
-        <w:t>továbbítja ezeket</w:t>
-      </w:r>
-      <w:r>
-        <w:t xml:space="preserve"> a 32 bites </w:t>
-      </w:r>
-      <w:r>
-        <w:rPr>
-          <w:i/>
-          <w:iCs/>
-        </w:rPr>
-        <w:t xml:space="preserve">op_1 </w:t>
-      </w:r>
-      <w:r>
-        <w:t xml:space="preserve">és </w:t>
-      </w:r>
-      <w:r>
-        <w:rPr>
-          <w:i/>
-          <w:iCs/>
-        </w:rPr>
-        <w:t>op_2</w:t>
-      </w:r>
-      <w:r>
-        <w:t xml:space="preserve"> kimeneten, valamint</w:t>
-      </w:r>
-      <w:r>
-        <w:t xml:space="preserve"> egy </w:t>
-      </w:r>
-      <w:r>
-        <w:rPr>
-          <w:i/>
-          <w:iCs/>
-        </w:rPr>
-        <w:t>start</w:t>
-      </w:r>
-      <w:r>
-        <w:rPr>
-          <w:iCs/>
-        </w:rPr>
-        <w:t xml:space="preserve"> jelet</w:t>
-      </w:r>
-      <w:r>
-        <w:t xml:space="preserve"> a műveletvégzőnek. Az adapter ezt követően egy </w:t>
-      </w:r>
-      <w:proofErr w:type="spellStart"/>
-      <w:r>
-        <w:t>handshake</w:t>
-      </w:r>
-      <w:proofErr w:type="spellEnd"/>
-      <w:r>
-        <w:t>-jelet (</w:t>
-      </w:r>
-      <w:proofErr w:type="spellStart"/>
-      <w:r>
-        <w:rPr>
-          <w:i/>
-          <w:iCs/>
-        </w:rPr>
-        <w:t>start_ack</w:t>
-      </w:r>
-      <w:proofErr w:type="spellEnd"/>
-      <w:r>
-        <w:t>) vár a logikától.</w:t>
+        <w:t xml:space="preserve"> kimenetét jeleníti meg ezen a címen.</w:t>
       </w:r>
     </w:p>
     <w:p>
       <w:pPr>
-        <w:jc w:val="both"/>
+        <w:rPr>
+          <w:rFonts w:asciiTheme="majorHAnsi" w:eastAsiaTheme="majorEastAsia" w:hAnsiTheme="majorHAnsi" w:cstheme="majorBidi"/>
+          <w:color w:val="000000" w:themeColor="text1"/>
+          <w:sz w:val="32"/>
+          <w:szCs w:val="32"/>
+        </w:rPr>
       </w:pPr>
       <w:r>
-        <w:t xml:space="preserve">A megszakításgenerálás </w:t>
-      </w:r>
-      <w:proofErr w:type="spellStart"/>
-      <w:r>
-        <w:t>engelyézhető</w:t>
-      </w:r>
-      <w:proofErr w:type="spellEnd"/>
-      <w:r>
-        <w:t xml:space="preserve"> az </w:t>
-      </w:r>
-      <w:proofErr w:type="spellStart"/>
-      <w:r>
-        <w:rPr>
-          <w:i/>
-          <w:iCs/>
-        </w:rPr>
-        <w:t>intr_ack</w:t>
-      </w:r>
-      <w:proofErr w:type="spellEnd"/>
-      <w:r>
-        <w:t xml:space="preserve"> címre küldött 1-es bittel. Ebben az esetben </w:t>
-      </w:r>
-      <w:r>
-        <w:t xml:space="preserve">az </w:t>
-      </w:r>
-      <w:proofErr w:type="spellStart"/>
-      <w:r>
-        <w:rPr>
-          <w:i/>
-          <w:iCs/>
-        </w:rPr>
-        <w:t>interrupt_enable</w:t>
-      </w:r>
-      <w:proofErr w:type="spellEnd"/>
-      <w:r>
-        <w:rPr>
-          <w:i/>
-          <w:iCs/>
-        </w:rPr>
-        <w:t xml:space="preserve"> </w:t>
-      </w:r>
-      <w:r>
-        <w:t>kimeneten egy 1-es érték jelenik meg.</w:t>
-      </w:r>
-    </w:p>
-    <w:p>
-      <w:pPr>
-        <w:jc w:val="both"/>
-      </w:pPr>
-      <w:r>
-        <w:t xml:space="preserve">Ha nincs engedélyezve a megszakításgenerálás, a processzor olvashatja a művelet állapotát a </w:t>
-      </w:r>
-      <w:proofErr w:type="spellStart"/>
-      <w:r>
-        <w:rPr>
-          <w:i/>
-          <w:iCs/>
-        </w:rPr>
-        <w:t>ready</w:t>
-      </w:r>
-      <w:proofErr w:type="spellEnd"/>
-      <w:r>
-        <w:t xml:space="preserve"> címen, ilyenkor az adapter a logika </w:t>
-      </w:r>
-      <w:proofErr w:type="spellStart"/>
-      <w:r>
-        <w:rPr>
-          <w:i/>
-          <w:iCs/>
-        </w:rPr>
-        <w:t>ready</w:t>
-      </w:r>
-      <w:proofErr w:type="spellEnd"/>
-      <w:r>
-        <w:t xml:space="preserve"> kimenetét jeleníti meg ezen a címen.</w:t>
+        <w:br w:type="page"/>
       </w:r>
     </w:p>
     <w:p>
@@ -1000,6 +1025,7 @@
         <w:pStyle w:val="Heading2"/>
       </w:pPr>
       <w:r>
+        <w:lastRenderedPageBreak/>
         <w:t xml:space="preserve">User </w:t>
       </w:r>
       <w:proofErr w:type="spellStart"/>
@@ -1323,7 +1349,6 @@
                 <w:i/>
                 <w:iCs/>
               </w:rPr>
-              <w:lastRenderedPageBreak/>
               <w:t>operand_size</w:t>
             </w:r>
             <w:proofErr w:type="spellEnd"/>
@@ -1537,15 +1562,368 @@
         </w:tc>
       </w:tr>
     </w:tbl>
-    <w:p/>
+    <w:p>
+      <w:pPr>
+        <w:spacing w:before="120"/>
+        <w:jc w:val="both"/>
+      </w:pPr>
+      <w:r>
+        <w:t xml:space="preserve">A negatív számokkal való szorzást úgy kezeljük, hogy megvizsgáljuk az operandusok legfelső bitjét. Amelyiknek 1-es (negatív), annak a kettes komplemensét képezzük – vagyis átalakítjuk pozitívra. A szorzást tehát minden esetben két pozitív számon végezzük el. </w:t>
+      </w:r>
+      <w:r>
+        <w:t xml:space="preserve">Abban az esetben, ha az eredeti számok közül csak az egyik negatív volt, a végeredménynek szintén képezzük a kettes komplemensét, így az is negatív lesz. </w:t>
+      </w:r>
+    </w:p>
+    <w:p>
+      <w:pPr>
+        <w:pStyle w:val="Heading1"/>
+      </w:pPr>
+      <w:bookmarkStart w:id="0" w:name="_Ref191394229"/>
+      <w:r>
+        <w:drawing>
+          <wp:anchor distT="0" distB="0" distL="114300" distR="114300" simplePos="0" relativeHeight="251658240" behindDoc="0" locked="0" layoutInCell="1" allowOverlap="1" wp14:anchorId="1843E87E" wp14:editId="50BC97D2">
+            <wp:simplePos x="0" y="0"/>
+            <wp:positionH relativeFrom="column">
+              <wp:posOffset>3875913</wp:posOffset>
+            </wp:positionH>
+            <wp:positionV relativeFrom="paragraph">
+              <wp:posOffset>524535</wp:posOffset>
+            </wp:positionV>
+            <wp:extent cx="1901190" cy="3236595"/>
+            <wp:effectExtent l="0" t="0" r="3810" b="1905"/>
+            <wp:wrapSquare wrapText="bothSides"/>
+            <wp:docPr id="2124299190" name="Picture 1" descr="A diagram of a flowchart&#10;&#10;AI-generated content may be incorrect."/>
+            <wp:cNvGraphicFramePr>
+              <a:graphicFrameLocks xmlns:a="http://schemas.openxmlformats.org/drawingml/2006/main" noChangeAspect="1"/>
+            </wp:cNvGraphicFramePr>
+            <a:graphic xmlns:a="http://schemas.openxmlformats.org/drawingml/2006/main">
+              <a:graphicData uri="http://schemas.openxmlformats.org/drawingml/2006/picture">
+                <pic:pic xmlns:pic="http://schemas.openxmlformats.org/drawingml/2006/picture">
+                  <pic:nvPicPr>
+                    <pic:cNvPr id="2124299190" name="Picture 1" descr="A diagram of a flowchart&#10;&#10;AI-generated content may be incorrect."/>
+                    <pic:cNvPicPr/>
+                  </pic:nvPicPr>
+                  <pic:blipFill>
+                    <a:blip r:embed="rId9">
+                      <a:extLst>
+                        <a:ext uri="{28A0092B-C50C-407E-A947-70E740481C1C}">
+                          <a14:useLocalDpi xmlns:a14="http://schemas.microsoft.com/office/drawing/2010/main" val="0"/>
+                        </a:ext>
+                      </a:extLst>
+                    </a:blip>
+                    <a:stretch>
+                      <a:fillRect/>
+                    </a:stretch>
+                  </pic:blipFill>
+                  <pic:spPr>
+                    <a:xfrm>
+                      <a:off x="0" y="0"/>
+                      <a:ext cx="1901190" cy="3236595"/>
+                    </a:xfrm>
+                    <a:prstGeom prst="rect">
+                      <a:avLst/>
+                    </a:prstGeom>
+                  </pic:spPr>
+                </pic:pic>
+              </a:graphicData>
+            </a:graphic>
+            <wp14:sizeRelH relativeFrom="margin">
+              <wp14:pctWidth>0</wp14:pctWidth>
+            </wp14:sizeRelH>
+            <wp14:sizeRelV relativeFrom="margin">
+              <wp14:pctHeight>0</wp14:pctHeight>
+            </wp14:sizeRelV>
+          </wp:anchor>
+        </w:drawing>
+      </w:r>
+      <w:r>
+        <w:t>Shift &amp; add algoritmus</w:t>
+      </w:r>
+      <w:bookmarkEnd w:id="0"/>
+      <w:r>
+        <w:t xml:space="preserve"> </w:t>
+      </w:r>
+      <w:hyperlink r:id="rId10" w:history="1">
+        <w:r>
+          <w:rPr>
+            <w:rStyle w:val="Hyperlink"/>
+            <w:color w:val="auto"/>
+          </w:rPr>
+          <w:t>(</w:t>
+        </w:r>
+        <w:r>
+          <w:rPr>
+            <w:rStyle w:val="Hyperlink"/>
+            <w:color w:val="auto"/>
+          </w:rPr>
+          <w:t>1</w:t>
+        </w:r>
+        <w:r>
+          <w:rPr>
+            <w:rStyle w:val="Hyperlink"/>
+            <w:color w:val="auto"/>
+          </w:rPr>
+          <w:t>)</w:t>
+        </w:r>
+      </w:hyperlink>
+    </w:p>
+    <w:p>
+      <w:pPr>
+        <w:jc w:val="both"/>
+      </w:pPr>
+      <w:r>
+        <w:t xml:space="preserve">Az algoritmus során két </w:t>
+      </w:r>
+      <w:r>
+        <w:rPr>
+          <w:i/>
+          <w:iCs/>
+        </w:rPr>
+        <w:t>n</w:t>
+      </w:r>
+      <w:r>
+        <w:t xml:space="preserve"> bites számot (X, Y) szorzunk össze. A végeredményt </w:t>
+      </w:r>
+      <w:r>
+        <w:rPr>
+          <w:i/>
+          <w:iCs/>
+        </w:rPr>
+        <w:t>2n</w:t>
+      </w:r>
+      <w:r>
+        <w:t xml:space="preserve"> biten ábrázoljuk. A szorzatregisztert (</w:t>
+      </w:r>
+      <w:r>
+        <w:rPr>
+          <w:i/>
+          <w:iCs/>
+        </w:rPr>
+        <w:t>A</w:t>
+      </w:r>
+      <w:r>
+        <w:t xml:space="preserve">) 0-ra inicializáljuk a szorzótényezőket betöltjük a </w:t>
+      </w:r>
+      <w:r>
+        <w:rPr>
+          <w:i/>
+          <w:iCs/>
+        </w:rPr>
+        <w:t>B</w:t>
+      </w:r>
+      <w:r>
+        <w:t xml:space="preserve"> és </w:t>
+      </w:r>
+      <w:r>
+        <w:rPr>
+          <w:i/>
+          <w:iCs/>
+        </w:rPr>
+        <w:t>Q</w:t>
+      </w:r>
+      <w:r>
+        <w:t xml:space="preserve"> regiszterekbe. Az </w:t>
+      </w:r>
+      <w:r>
+        <w:rPr>
+          <w:i/>
+          <w:iCs/>
+        </w:rPr>
+        <w:t>N</w:t>
+      </w:r>
+      <w:r>
+        <w:t xml:space="preserve"> számláló értékét </w:t>
+      </w:r>
+      <w:r>
+        <w:rPr>
+          <w:i/>
+          <w:iCs/>
+        </w:rPr>
+        <w:t>n</w:t>
+      </w:r>
+      <w:r>
+        <w:t xml:space="preserve">-re állítjuk. Minden iteráció elején megvizsgáljuk, hogy </w:t>
+      </w:r>
+      <w:r>
+        <w:rPr>
+          <w:i/>
+          <w:iCs/>
+        </w:rPr>
+        <w:t>Q</w:t>
+      </w:r>
+      <w:r>
+        <w:t xml:space="preserve"> legkisebb helyiértékű bitje (</w:t>
+      </w:r>
+      <w:r>
+        <w:rPr>
+          <w:i/>
+          <w:iCs/>
+        </w:rPr>
+        <w:t>Q</w:t>
+      </w:r>
+      <w:r>
+        <w:rPr>
+          <w:i/>
+          <w:iCs/>
+          <w:vertAlign w:val="subscript"/>
+        </w:rPr>
+        <w:t>0</w:t>
+      </w:r>
+      <w:r>
+        <w:t xml:space="preserve">) egyes-e. Amennyiben ez teljesül, hozzáadjuk az </w:t>
+      </w:r>
+      <w:r>
+        <w:rPr>
+          <w:i/>
+          <w:iCs/>
+        </w:rPr>
+        <w:t xml:space="preserve">A </w:t>
+      </w:r>
+      <w:r>
+        <w:t xml:space="preserve">regiszterhez a </w:t>
+      </w:r>
+      <w:r>
+        <w:rPr>
+          <w:i/>
+          <w:iCs/>
+        </w:rPr>
+        <w:t>B</w:t>
+      </w:r>
+      <w:r>
+        <w:t xml:space="preserve"> értékét. Ezt követően </w:t>
+      </w:r>
+      <w:r>
+        <w:rPr>
+          <w:i/>
+          <w:iCs/>
+        </w:rPr>
+        <w:t>B</w:t>
+      </w:r>
+      <w:r>
+        <w:t xml:space="preserve">-t jobbra, </w:t>
+      </w:r>
+      <w:r>
+        <w:rPr>
+          <w:i/>
+          <w:iCs/>
+        </w:rPr>
+        <w:t>Q</w:t>
+      </w:r>
+      <w:r>
+        <w:t xml:space="preserve">-t balra </w:t>
+      </w:r>
+      <w:proofErr w:type="spellStart"/>
+      <w:r>
+        <w:t>shifteljük</w:t>
+      </w:r>
+      <w:proofErr w:type="spellEnd"/>
+      <w:r>
+        <w:t xml:space="preserve"> egy bittel, majd csökkentjük </w:t>
+      </w:r>
+      <w:r>
+        <w:rPr>
+          <w:i/>
+          <w:iCs/>
+        </w:rPr>
+        <w:t>N</w:t>
+      </w:r>
+      <w:r>
+        <w:t xml:space="preserve"> értékét eggyel. Ha </w:t>
+      </w:r>
+      <w:r>
+        <w:rPr>
+          <w:i/>
+          <w:iCs/>
+        </w:rPr>
+        <w:t>N</w:t>
+      </w:r>
+      <w:r>
+        <w:t xml:space="preserve"> értéke 0, akkor véget ér az algoritmus, minden más esetben folytatódik a ciklus.</w:t>
+      </w:r>
+      <w:r>
+        <w:t xml:space="preserve"> </w:t>
+      </w:r>
+    </w:p>
+    <w:p>
+      <w:pPr>
+        <w:spacing w:before="120"/>
+        <w:jc w:val="both"/>
+      </w:pPr>
+    </w:p>
     <w:sectPr>
       <w:pgSz w:w="11906" w:h="16838"/>
-      <w:pgMar w:top="1417" w:right="1417" w:bottom="1417" w:left="1417" w:header="708" w:footer="708" w:gutter="0"/>
+      <w:pgMar w:top="1134" w:right="1418" w:bottom="1134" w:left="1418" w:header="709" w:footer="709" w:gutter="0"/>
       <w:cols w:space="708"/>
       <w:docGrid w:linePitch="360"/>
     </w:sectPr>
   </w:body>
 </w:document>
+</file>
+
+<file path=word/endnotes.xml><?xml version="1.0" encoding="utf-8"?>
+<w:endnotes xmlns:wpc="http://schemas.microsoft.com/office/word/2010/wordprocessingCanvas" xmlns:cx="http://schemas.microsoft.com/office/drawing/2014/chartex" xmlns:cx1="http://schemas.microsoft.com/office/drawing/2015/9/8/chartex" xmlns:cx2="http://schemas.microsoft.com/office/drawing/2015/10/21/chartex" xmlns:cx3="http://schemas.microsoft.com/office/drawing/2016/5/9/chartex" xmlns:cx4="http://schemas.microsoft.com/office/drawing/2016/5/10/chartex" xmlns:cx5="http://schemas.microsoft.com/office/drawing/2016/5/11/chartex" xmlns:cx6="http://schemas.microsoft.com/office/drawing/2016/5/12/chartex" xmlns:cx7="http://schemas.microsoft.com/office/drawing/2016/5/13/chartex" xmlns:cx8="http://schemas.microsoft.com/office/drawing/2016/5/14/chartex" xmlns:mc="http://schemas.openxmlformats.org/markup-compatibility/2006" xmlns:aink="http://schemas.microsoft.com/office/drawing/2016/ink" xmlns:am3d="http://schemas.microsoft.com/office/drawing/2017/model3d" xmlns:o="urn:schemas-microsoft-com:office:office" xmlns:oel="http://schemas.microsoft.com/office/2019/extlst" xmlns:r="http://schemas.openxmlformats.org/officeDocument/2006/relationships" xmlns:m="http://schemas.openxmlformats.org/officeDocument/2006/math" xmlns:v="urn:schemas-microsoft-com:vml" xmlns:wp14="http://schemas.microsoft.com/office/word/2010/wordprocessingDrawing" xmlns:wp="http://schemas.openxmlformats.org/drawingml/2006/wordprocessingDrawing" xmlns:w10="urn:schemas-microsoft-com:office:word" xmlns:w="http://schemas.openxmlformats.org/wordprocessingml/2006/main" xmlns:w14="http://schemas.microsoft.com/office/word/2010/wordml" xmlns:w15="http://schemas.microsoft.com/office/word/2012/wordml" xmlns:w16cex="http://schemas.microsoft.com/office/word/2018/wordml/cex" xmlns:w16cid="http://schemas.microsoft.com/office/word/2016/wordml/cid" xmlns:w16="http://schemas.microsoft.com/office/word/2018/wordml" xmlns:w16du="http://schemas.microsoft.com/office/word/2023/wordml/word16du" xmlns:w16sdtdh="http://schemas.microsoft.com/office/word/2020/wordml/sdtdatahash" xmlns:w16sdtfl="http://schemas.microsoft.com/office/word/2024/wordml/sdtformatlock" xmlns:w16se="http://schemas.microsoft.com/office/word/2015/wordml/symex" xmlns:wpg="http://schemas.microsoft.com/office/word/2010/wordprocessingGroup" xmlns:wpi="http://schemas.microsoft.com/office/word/2010/wordprocessingInk" xmlns:wne="http://schemas.microsoft.com/office/word/2006/wordml" xmlns:wps="http://schemas.microsoft.com/office/word/2010/wordprocessingShape" mc:Ignorable="w14 w15 w16se w16cid w16 w16cex w16sdtdh w16sdtfl w16du wp14">
+  <w:endnote w:type="separator" w:id="-1">
+    <w:p>
+      <w:pPr>
+        <w:spacing w:after="0" w:line="240" w:lineRule="auto"/>
+      </w:pPr>
+      <w:r>
+        <w:separator/>
+      </w:r>
+    </w:p>
+  </w:endnote>
+  <w:endnote w:type="continuationSeparator" w:id="0">
+    <w:p>
+      <w:pPr>
+        <w:spacing w:after="0" w:line="240" w:lineRule="auto"/>
+      </w:pPr>
+      <w:r>
+        <w:continuationSeparator/>
+      </w:r>
+    </w:p>
+  </w:endnote>
+</w:endnotes>
+</file>
+
+<file path=word/footnotes.xml><?xml version="1.0" encoding="utf-8"?>
+<w:footnotes xmlns:wpc="http://schemas.microsoft.com/office/word/2010/wordprocessingCanvas" xmlns:cx="http://schemas.microsoft.com/office/drawing/2014/chartex" xmlns:cx1="http://schemas.microsoft.com/office/drawing/2015/9/8/chartex" xmlns:cx2="http://schemas.microsoft.com/office/drawing/2015/10/21/chartex" xmlns:cx3="http://schemas.microsoft.com/office/drawing/2016/5/9/chartex" xmlns:cx4="http://schemas.microsoft.com/office/drawing/2016/5/10/chartex" xmlns:cx5="http://schemas.microsoft.com/office/drawing/2016/5/11/chartex" xmlns:cx6="http://schemas.microsoft.com/office/drawing/2016/5/12/chartex" xmlns:cx7="http://schemas.microsoft.com/office/drawing/2016/5/13/chartex" xmlns:cx8="http://schemas.microsoft.com/office/drawing/2016/5/14/chartex" xmlns:mc="http://schemas.openxmlformats.org/markup-compatibility/2006" xmlns:aink="http://schemas.microsoft.com/office/drawing/2016/ink" xmlns:am3d="http://schemas.microsoft.com/office/drawing/2017/model3d" xmlns:o="urn:schemas-microsoft-com:office:office" xmlns:oel="http://schemas.microsoft.com/office/2019/extlst" xmlns:r="http://schemas.openxmlformats.org/officeDocument/2006/relationships" xmlns:m="http://schemas.openxmlformats.org/officeDocument/2006/math" xmlns:v="urn:schemas-microsoft-com:vml" xmlns:wp14="http://schemas.microsoft.com/office/word/2010/wordprocessingDrawing" xmlns:wp="http://schemas.openxmlformats.org/drawingml/2006/wordprocessingDrawing" xmlns:w10="urn:schemas-microsoft-com:office:word" xmlns:w="http://schemas.openxmlformats.org/wordprocessingml/2006/main" xmlns:w14="http://schemas.microsoft.com/office/word/2010/wordml" xmlns:w15="http://schemas.microsoft.com/office/word/2012/wordml" xmlns:w16cex="http://schemas.microsoft.com/office/word/2018/wordml/cex" xmlns:w16cid="http://schemas.microsoft.com/office/word/2016/wordml/cid" xmlns:w16="http://schemas.microsoft.com/office/word/2018/wordml" xmlns:w16du="http://schemas.microsoft.com/office/word/2023/wordml/word16du" xmlns:w16sdtdh="http://schemas.microsoft.com/office/word/2020/wordml/sdtdatahash" xmlns:w16sdtfl="http://schemas.microsoft.com/office/word/2024/wordml/sdtformatlock" xmlns:w16se="http://schemas.microsoft.com/office/word/2015/wordml/symex" xmlns:wpg="http://schemas.microsoft.com/office/word/2010/wordprocessingGroup" xmlns:wpi="http://schemas.microsoft.com/office/word/2010/wordprocessingInk" xmlns:wne="http://schemas.microsoft.com/office/word/2006/wordml" xmlns:wps="http://schemas.microsoft.com/office/word/2010/wordprocessingShape" mc:Ignorable="w14 w15 w16se w16cid w16 w16cex w16sdtdh w16sdtfl w16du wp14">
+  <w:footnote w:type="separator" w:id="-1">
+    <w:p>
+      <w:pPr>
+        <w:spacing w:after="0" w:line="240" w:lineRule="auto"/>
+      </w:pPr>
+      <w:r>
+        <w:separator/>
+      </w:r>
+    </w:p>
+  </w:footnote>
+  <w:footnote w:type="continuationSeparator" w:id="0">
+    <w:p>
+      <w:pPr>
+        <w:spacing w:after="0" w:line="240" w:lineRule="auto"/>
+      </w:pPr>
+      <w:r>
+        <w:continuationSeparator/>
+      </w:r>
+    </w:p>
+  </w:footnote>
+  <w:footnote w:id="1">
+    <w:p>
+      <w:pPr>
+        <w:pStyle w:val="FootnoteText"/>
+      </w:pPr>
+      <w:r>
+        <w:rPr>
+          <w:rStyle w:val="FootnoteReference"/>
+        </w:rPr>
+        <w:footnoteRef/>
+      </w:r>
+      <w:r>
+        <w:t xml:space="preserve"> A megszakításgenerálást a blokkdiagram 5. modulja végzi</w:t>
+      </w:r>
+    </w:p>
+  </w:footnote>
+</w:footnotes>
 </file>
 
 <file path=word/styles.xml><?xml version="1.0" encoding="utf-8"?>
@@ -2502,6 +2880,139 @@
       </w:tblBorders>
     </w:tblPr>
   </w:style>
+  <w:style w:type="paragraph" w:styleId="Bibliography">
+    <w:name w:val="Bibliography"/>
+    <w:basedOn w:val="Normal"/>
+    <w:next w:val="Normal"/>
+    <w:uiPriority w:val="37"/>
+    <w:unhideWhenUsed/>
+    <w:rsid w:val="0099777C"/>
+  </w:style>
+  <w:style w:type="character" w:styleId="Hyperlink">
+    <w:name w:val="Hyperlink"/>
+    <w:basedOn w:val="DefaultParagraphFont"/>
+    <w:uiPriority w:val="99"/>
+    <w:unhideWhenUsed/>
+    <w:rsid w:val="00A337C1"/>
+    <w:rPr>
+      <w:color w:val="467886" w:themeColor="hyperlink"/>
+      <w:u w:val="single"/>
+    </w:rPr>
+  </w:style>
+  <w:style w:type="character" w:styleId="UnresolvedMention">
+    <w:name w:val="Unresolved Mention"/>
+    <w:basedOn w:val="DefaultParagraphFont"/>
+    <w:uiPriority w:val="99"/>
+    <w:semiHidden/>
+    <w:unhideWhenUsed/>
+    <w:rsid w:val="00A337C1"/>
+    <w:rPr>
+      <w:color w:val="605E5C"/>
+      <w:shd w:val="clear" w:color="auto" w:fill="E1DFDD"/>
+    </w:rPr>
+  </w:style>
+  <w:style w:type="character" w:styleId="FollowedHyperlink">
+    <w:name w:val="FollowedHyperlink"/>
+    <w:basedOn w:val="DefaultParagraphFont"/>
+    <w:uiPriority w:val="99"/>
+    <w:semiHidden/>
+    <w:unhideWhenUsed/>
+    <w:rsid w:val="00A337C1"/>
+    <w:rPr>
+      <w:color w:val="96607D" w:themeColor="followedHyperlink"/>
+      <w:u w:val="single"/>
+    </w:rPr>
+  </w:style>
+  <w:style w:type="paragraph" w:styleId="FootnoteText">
+    <w:name w:val="footnote text"/>
+    <w:basedOn w:val="Normal"/>
+    <w:link w:val="FootnoteTextChar"/>
+    <w:uiPriority w:val="99"/>
+    <w:semiHidden/>
+    <w:unhideWhenUsed/>
+    <w:rsid w:val="00045852"/>
+    <w:pPr>
+      <w:spacing w:after="0" w:line="240" w:lineRule="auto"/>
+    </w:pPr>
+    <w:rPr>
+      <w:sz w:val="20"/>
+      <w:szCs w:val="20"/>
+    </w:rPr>
+  </w:style>
+  <w:style w:type="character" w:customStyle="1" w:styleId="FootnoteTextChar">
+    <w:name w:val="Footnote Text Char"/>
+    <w:basedOn w:val="DefaultParagraphFont"/>
+    <w:link w:val="FootnoteText"/>
+    <w:uiPriority w:val="99"/>
+    <w:semiHidden/>
+    <w:rsid w:val="00045852"/>
+    <w:rPr>
+      <w:sz w:val="20"/>
+      <w:szCs w:val="20"/>
+      <w:lang w:val="hu-HU"/>
+    </w:rPr>
+  </w:style>
+  <w:style w:type="character" w:styleId="FootnoteReference">
+    <w:name w:val="footnote reference"/>
+    <w:basedOn w:val="DefaultParagraphFont"/>
+    <w:uiPriority w:val="99"/>
+    <w:semiHidden/>
+    <w:unhideWhenUsed/>
+    <w:rsid w:val="00045852"/>
+    <w:rPr>
+      <w:vertAlign w:val="superscript"/>
+    </w:rPr>
+  </w:style>
+  <w:style w:type="paragraph" w:styleId="Header">
+    <w:name w:val="header"/>
+    <w:basedOn w:val="Normal"/>
+    <w:link w:val="HeaderChar"/>
+    <w:uiPriority w:val="99"/>
+    <w:unhideWhenUsed/>
+    <w:rsid w:val="00902326"/>
+    <w:pPr>
+      <w:tabs>
+        <w:tab w:val="center" w:pos="4536"/>
+        <w:tab w:val="right" w:pos="9072"/>
+      </w:tabs>
+      <w:spacing w:after="0" w:line="240" w:lineRule="auto"/>
+    </w:pPr>
+  </w:style>
+  <w:style w:type="character" w:customStyle="1" w:styleId="HeaderChar">
+    <w:name w:val="Header Char"/>
+    <w:basedOn w:val="DefaultParagraphFont"/>
+    <w:link w:val="Header"/>
+    <w:uiPriority w:val="99"/>
+    <w:rsid w:val="00902326"/>
+    <w:rPr>
+      <w:lang w:val="hu-HU"/>
+    </w:rPr>
+  </w:style>
+  <w:style w:type="paragraph" w:styleId="Footer">
+    <w:name w:val="footer"/>
+    <w:basedOn w:val="Normal"/>
+    <w:link w:val="FooterChar"/>
+    <w:uiPriority w:val="99"/>
+    <w:unhideWhenUsed/>
+    <w:rsid w:val="00902326"/>
+    <w:pPr>
+      <w:tabs>
+        <w:tab w:val="center" w:pos="4536"/>
+        <w:tab w:val="right" w:pos="9072"/>
+      </w:tabs>
+      <w:spacing w:after="0" w:line="240" w:lineRule="auto"/>
+    </w:pPr>
+  </w:style>
+  <w:style w:type="character" w:customStyle="1" w:styleId="FooterChar">
+    <w:name w:val="Footer Char"/>
+    <w:basedOn w:val="DefaultParagraphFont"/>
+    <w:link w:val="Footer"/>
+    <w:uiPriority w:val="99"/>
+    <w:rsid w:val="00902326"/>
+    <w:rPr>
+      <w:lang w:val="hu-HU"/>
+    </w:rPr>
+  </w:style>
 </w:styles>
 </file>
 
@@ -2798,4 +3309,31 @@
     </a:ext>
   </a:extLst>
 </a:theme>
+</file>
+
+<file path=customXml/item1.xml><?xml version="1.0" encoding="utf-8"?>
+<b:Sources xmlns:b="http://schemas.openxmlformats.org/officeDocument/2006/bibliography" xmlns="http://schemas.openxmlformats.org/officeDocument/2006/bibliography" SelectedStyle="\APASixthEditionOfficeOnline.xsl" StyleName="APA" Version="6">
+  <b:Source>
+    <b:Tag>htt</b:Tag>
+    <b:SourceType>InternetSite</b:SourceType>
+    <b:Guid>{12C90872-6D64-4C05-B31C-74B05F95CC05}</b:Guid>
+    <b:URL>https://users.utcluj.ro/~baruch/book_ssce/SSCE-Shift-Mult.pdf</b:URL>
+    <b:RefOrder>2</b:RefOrder>
+  </b:Source>
+  <b:Source>
+    <b:Tag>1</b:Tag>
+    <b:SourceType>InternetSite</b:SourceType>
+    <b:Guid>{F3126459-2CFF-413D-9B61-54629E35C20B}</b:Guid>
+    <b:URL>https://users.utcluj.ro/~baruch/book_ssce/SSCE-Shift-Mult.pdf</b:URL>
+    <b:RefOrder>1</b:RefOrder>
+  </b:Source>
+</b:Sources>
+</file>
+
+<file path=customXml/itemProps1.xml><?xml version="1.0" encoding="utf-8"?>
+<ds:datastoreItem xmlns:ds="http://schemas.openxmlformats.org/officeDocument/2006/customXml" ds:itemID="{7D969A36-D7A2-480C-A3E4-B47E26379BA2}">
+  <ds:schemaRefs>
+    <ds:schemaRef ds:uri="http://schemas.openxmlformats.org/officeDocument/2006/bibliography"/>
+  </ds:schemaRefs>
+</ds:datastoreItem>
 </file>
</xml_diff>

<commit_message>
intr_en instead of intr_ack
at ACU MMIO peripheral adapter
</commit_message>
<xml_diff>
--- a/shift_&_add_multiplier_documentation.docx
+++ b/shift_&_add_multiplier_documentation.docx
@@ -1,6 +1,6 @@
 
 <file path=word/document.xml><?xml version="1.0" encoding="utf-8"?>
-<w:document xmlns:wpc="http://schemas.microsoft.com/office/word/2010/wordprocessingCanvas" xmlns:cx="http://schemas.microsoft.com/office/drawing/2014/chartex" xmlns:cx1="http://schemas.microsoft.com/office/drawing/2015/9/8/chartex" xmlns:cx2="http://schemas.microsoft.com/office/drawing/2015/10/21/chartex" xmlns:cx3="http://schemas.microsoft.com/office/drawing/2016/5/9/chartex" xmlns:cx4="http://schemas.microsoft.com/office/drawing/2016/5/10/chartex" xmlns:cx5="http://schemas.microsoft.com/office/drawing/2016/5/11/chartex" xmlns:cx6="http://schemas.microsoft.com/office/drawing/2016/5/12/chartex" xmlns:cx7="http://schemas.microsoft.com/office/drawing/2016/5/13/chartex" xmlns:cx8="http://schemas.microsoft.com/office/drawing/2016/5/14/chartex" xmlns:mc="http://schemas.openxmlformats.org/markup-compatibility/2006" xmlns:aink="http://schemas.microsoft.com/office/drawing/2016/ink" xmlns:am3d="http://schemas.microsoft.com/office/drawing/2017/model3d" xmlns:o="urn:schemas-microsoft-com:office:office" xmlns:oel="http://schemas.microsoft.com/office/2019/extlst" xmlns:r="http://schemas.openxmlformats.org/officeDocument/2006/relationships" xmlns:m="http://schemas.openxmlformats.org/officeDocument/2006/math" xmlns:v="urn:schemas-microsoft-com:vml" xmlns:wp14="http://schemas.microsoft.com/office/word/2010/wordprocessingDrawing" xmlns:wp="http://schemas.openxmlformats.org/drawingml/2006/wordprocessingDrawing" xmlns:w10="urn:schemas-microsoft-com:office:word" xmlns:w="http://schemas.openxmlformats.org/wordprocessingml/2006/main" xmlns:w14="http://schemas.microsoft.com/office/word/2010/wordml" xmlns:w15="http://schemas.microsoft.com/office/word/2012/wordml" xmlns:w16cex="http://schemas.microsoft.com/office/word/2018/wordml/cex" xmlns:w16cid="http://schemas.microsoft.com/office/word/2016/wordml/cid" xmlns:w16="http://schemas.microsoft.com/office/word/2018/wordml" xmlns:w16du="http://schemas.microsoft.com/office/word/2023/wordml/word16du" xmlns:w16sdtdh="http://schemas.microsoft.com/office/word/2020/wordml/sdtdatahash" xmlns:w16sdtfl="http://schemas.microsoft.com/office/word/2024/wordml/sdtformatlock" xmlns:w16se="http://schemas.microsoft.com/office/word/2015/wordml/symex" xmlns:wpg="http://schemas.microsoft.com/office/word/2010/wordprocessingGroup" xmlns:wpi="http://schemas.microsoft.com/office/word/2010/wordprocessingInk" xmlns:wne="http://schemas.microsoft.com/office/word/2006/wordml" xmlns:wps="http://schemas.microsoft.com/office/word/2010/wordprocessingShape" mc:Ignorable="w14 w15 w16se w16cid w16 w16cex w16sdtdh w16sdtfl w16du wp14">
+<w:document xmlns:wpc="http://schemas.microsoft.com/office/word/2010/wordprocessingCanvas" xmlns:cx="http://schemas.microsoft.com/office/drawing/2014/chartex" xmlns:cx1="http://schemas.microsoft.com/office/drawing/2015/9/8/chartex" xmlns:mc="http://schemas.openxmlformats.org/markup-compatibility/2006" xmlns:o="urn:schemas-microsoft-com:office:office" xmlns:r="http://schemas.openxmlformats.org/officeDocument/2006/relationships" xmlns:m="http://schemas.openxmlformats.org/officeDocument/2006/math" xmlns:v="urn:schemas-microsoft-com:vml" xmlns:wp14="http://schemas.microsoft.com/office/word/2010/wordprocessingDrawing" xmlns:wp="http://schemas.openxmlformats.org/drawingml/2006/wordprocessingDrawing" xmlns:w10="urn:schemas-microsoft-com:office:word" xmlns:w="http://schemas.openxmlformats.org/wordprocessingml/2006/main" xmlns:w14="http://schemas.microsoft.com/office/word/2010/wordml" xmlns:w15="http://schemas.microsoft.com/office/word/2012/wordml" xmlns:w16se="http://schemas.microsoft.com/office/word/2015/wordml/symex" xmlns:wpg="http://schemas.microsoft.com/office/word/2010/wordprocessingGroup" xmlns:wpi="http://schemas.microsoft.com/office/word/2010/wordprocessingInk" xmlns:wne="http://schemas.microsoft.com/office/word/2006/wordml" xmlns:wps="http://schemas.microsoft.com/office/word/2010/wordprocessingShape" mc:Ignorable="w14 w15 w16se wp14">
   <w:body>
     <w:p>
       <w:pPr>
@@ -9,6 +9,7 @@
       <w:r>
         <w:rPr>
           <w:noProof/>
+          <w:lang w:eastAsia="hu-HU"/>
         </w:rPr>
         <w:drawing>
           <wp:inline distT="0" distB="0" distL="0" distR="0" wp14:anchorId="010D87EF" wp14:editId="72626FF3">
@@ -181,7 +182,7 @@
     </w:p>
     <w:p>
       <w:pPr>
-        <w:pStyle w:val="Heading1"/>
+        <w:pStyle w:val="Cmsor1"/>
       </w:pPr>
       <w:r>
         <w:lastRenderedPageBreak/>
@@ -219,7 +220,7 @@
     </w:p>
     <w:p>
       <w:pPr>
-        <w:pStyle w:val="Heading1"/>
+        <w:pStyle w:val="Cmsor1"/>
       </w:pPr>
       <w:r>
         <w:t>Rendszerterv</w:t>
@@ -229,6 +230,7 @@
       <w:r>
         <w:rPr>
           <w:noProof/>
+          <w:lang w:eastAsia="hu-HU"/>
         </w:rPr>
         <w:drawing>
           <wp:inline distT="0" distB="0" distL="0" distR="0" wp14:anchorId="6B0A3E62" wp14:editId="419439CD">
@@ -295,7 +297,7 @@
     </w:p>
     <w:p>
       <w:pPr>
-        <w:pStyle w:val="Heading2"/>
+        <w:pStyle w:val="Cmsor2"/>
       </w:pPr>
       <w:r>
         <w:lastRenderedPageBreak/>
@@ -309,7 +311,7 @@
     </w:p>
     <w:tbl>
       <w:tblPr>
-        <w:tblStyle w:val="TableGrid"/>
+        <w:tblStyle w:val="Rcsostblzat"/>
         <w:tblW w:w="9175" w:type="dxa"/>
         <w:tblLook w:val="04A0" w:firstRow="1" w:lastRow="0" w:firstColumn="1" w:lastColumn="0" w:noHBand="0" w:noVBand="1"/>
       </w:tblPr>
@@ -696,7 +698,7 @@
             </w:r>
             <w:r>
               <w:rPr>
-                <w:rStyle w:val="FootnoteReference"/>
+                <w:rStyle w:val="Lbjegyzet-hivatkozs"/>
               </w:rPr>
               <w:footnoteReference w:id="1"/>
             </w:r>
@@ -712,7 +714,7 @@
     </w:tbl>
     <w:p>
       <w:pPr>
-        <w:pStyle w:val="Heading2"/>
+        <w:pStyle w:val="Cmsor2"/>
       </w:pPr>
       <w:r>
         <w:t>ACU MMIO peripheral adapter</w:t>
@@ -748,15 +750,7 @@
           <w:i/>
           <w:iCs/>
         </w:rPr>
-        <w:t>data_from_</w:t>
-      </w:r>
-      <w:proofErr w:type="gramStart"/>
-      <w:r>
-        <w:rPr>
-          <w:i/>
-          <w:iCs/>
-        </w:rPr>
-        <w:t>acu</w:t>
+        <w:t>data_from_acu</w:t>
       </w:r>
       <w:proofErr w:type="spellEnd"/>
       <w:r>
@@ -764,18 +758,18 @@
           <w:i/>
           <w:iCs/>
         </w:rPr>
-        <w:t>,</w:t>
-      </w:r>
-      <w:proofErr w:type="gramEnd"/>
-      <w:r>
-        <w:rPr>
-          <w:i/>
-          <w:iCs/>
-        </w:rPr>
-        <w:t xml:space="preserve"> stb.</w:t>
-      </w:r>
-      <w:r>
-        <w:t xml:space="preserve">) és a megvalósított logika (User </w:t>
+        <w:t>, stb.</w:t>
+      </w:r>
+      <w:r>
+        <w:t>) és a megvalósított logika (</w:t>
+      </w:r>
+      <w:proofErr w:type="spellStart"/>
+      <w:r>
+        <w:t>User</w:t>
+      </w:r>
+      <w:proofErr w:type="spellEnd"/>
+      <w:r>
+        <w:t xml:space="preserve"> </w:t>
       </w:r>
       <w:proofErr w:type="spellStart"/>
       <w:r>
@@ -946,8 +940,17 @@
           <w:i/>
           <w:iCs/>
         </w:rPr>
-        <w:t>intr_ack</w:t>
-      </w:r>
+        <w:t>intr_</w:t>
+      </w:r>
+      <w:r>
+        <w:rPr>
+          <w:i/>
+          <w:iCs/>
+        </w:rPr>
+        <w:t>en</w:t>
+      </w:r>
+      <w:bookmarkStart w:id="0" w:name="_GoBack"/>
+      <w:bookmarkEnd w:id="0"/>
       <w:proofErr w:type="spellEnd"/>
       <w:r>
         <w:t xml:space="preserve"> címre küldött 1-es bittel. Ebben az esetben </w:t>
@@ -1022,11 +1025,16 @@
     </w:p>
     <w:p>
       <w:pPr>
-        <w:pStyle w:val="Heading2"/>
+        <w:pStyle w:val="Cmsor2"/>
       </w:pPr>
+      <w:proofErr w:type="spellStart"/>
       <w:r>
         <w:lastRenderedPageBreak/>
-        <w:t xml:space="preserve">User </w:t>
+        <w:t>User</w:t>
+      </w:r>
+      <w:proofErr w:type="spellEnd"/>
+      <w:r>
+        <w:t xml:space="preserve"> </w:t>
       </w:r>
       <w:proofErr w:type="spellStart"/>
       <w:r>
@@ -1044,7 +1052,7 @@
     </w:p>
     <w:tbl>
       <w:tblPr>
-        <w:tblStyle w:val="TableGrid"/>
+        <w:tblStyle w:val="Rcsostblzat"/>
         <w:tblW w:w="9175" w:type="dxa"/>
         <w:tblLook w:val="04A0" w:firstRow="1" w:lastRow="0" w:firstColumn="1" w:lastColumn="0" w:noHBand="0" w:noVBand="1"/>
       </w:tblPr>
@@ -1568,18 +1576,19 @@
         <w:jc w:val="both"/>
       </w:pPr>
       <w:r>
-        <w:t xml:space="preserve">A negatív számokkal való szorzást úgy kezeljük, hogy megvizsgáljuk az operandusok legfelső bitjét. Amelyiknek 1-es (negatív), annak a kettes komplemensét képezzük – vagyis átalakítjuk pozitívra. A szorzást tehát minden esetben két pozitív számon végezzük el. </w:t>
-      </w:r>
-      <w:r>
-        <w:t xml:space="preserve">Abban az esetben, ha az eredeti számok közül csak az egyik negatív volt, a végeredménynek szintén képezzük a kettes komplemensét, így az is negatív lesz. </w:t>
+        <w:t xml:space="preserve">A negatív számokkal való szorzást úgy kezeljük, hogy megvizsgáljuk az operandusok legfelső bitjét. Amelyiknek 1-es (negatív), annak a kettes komplemensét képezzük – vagyis átalakítjuk pozitívra. A szorzást tehát minden esetben két pozitív számon végezzük el. Abban az esetben, ha az eredeti számok közül csak az egyik negatív volt, a végeredménynek szintén képezzük a kettes komplemensét, így az is negatív lesz. </w:t>
       </w:r>
     </w:p>
     <w:p>
       <w:pPr>
-        <w:pStyle w:val="Heading1"/>
+        <w:pStyle w:val="Cmsor1"/>
       </w:pPr>
-      <w:bookmarkStart w:id="0" w:name="_Ref191394229"/>
-      <w:r>
+      <w:bookmarkStart w:id="1" w:name="_Ref191394229"/>
+      <w:r>
+        <w:rPr>
+          <w:noProof/>
+          <w:lang w:eastAsia="hu-HU"/>
+        </w:rPr>
         <w:drawing>
           <wp:anchor distT="0" distB="0" distL="114300" distR="114300" simplePos="0" relativeHeight="251658240" behindDoc="0" locked="0" layoutInCell="1" allowOverlap="1" wp14:anchorId="1843E87E" wp14:editId="50BC97D2">
             <wp:simplePos x="0" y="0"/>
@@ -1639,31 +1648,17 @@
       <w:r>
         <w:t>Shift &amp; add algoritmus</w:t>
       </w:r>
-      <w:bookmarkEnd w:id="0"/>
+      <w:bookmarkEnd w:id="1"/>
       <w:r>
         <w:t xml:space="preserve"> </w:t>
       </w:r>
       <w:hyperlink r:id="rId10" w:history="1">
         <w:r>
           <w:rPr>
-            <w:rStyle w:val="Hyperlink"/>
+            <w:rStyle w:val="Hiperhivatkozs"/>
             <w:color w:val="auto"/>
           </w:rPr>
-          <w:t>(</w:t>
-        </w:r>
-        <w:r>
-          <w:rPr>
-            <w:rStyle w:val="Hyperlink"/>
-            <w:color w:val="auto"/>
-          </w:rPr>
-          <w:t>1</w:t>
-        </w:r>
-        <w:r>
-          <w:rPr>
-            <w:rStyle w:val="Hyperlink"/>
-            <w:color w:val="auto"/>
-          </w:rPr>
-          <w:t>)</w:t>
+          <w:t>(1)</w:t>
         </w:r>
       </w:hyperlink>
     </w:p>
@@ -1861,7 +1856,7 @@
 </file>
 
 <file path=word/endnotes.xml><?xml version="1.0" encoding="utf-8"?>
-<w:endnotes xmlns:wpc="http://schemas.microsoft.com/office/word/2010/wordprocessingCanvas" xmlns:cx="http://schemas.microsoft.com/office/drawing/2014/chartex" xmlns:cx1="http://schemas.microsoft.com/office/drawing/2015/9/8/chartex" xmlns:cx2="http://schemas.microsoft.com/office/drawing/2015/10/21/chartex" xmlns:cx3="http://schemas.microsoft.com/office/drawing/2016/5/9/chartex" xmlns:cx4="http://schemas.microsoft.com/office/drawing/2016/5/10/chartex" xmlns:cx5="http://schemas.microsoft.com/office/drawing/2016/5/11/chartex" xmlns:cx6="http://schemas.microsoft.com/office/drawing/2016/5/12/chartex" xmlns:cx7="http://schemas.microsoft.com/office/drawing/2016/5/13/chartex" xmlns:cx8="http://schemas.microsoft.com/office/drawing/2016/5/14/chartex" xmlns:mc="http://schemas.openxmlformats.org/markup-compatibility/2006" xmlns:aink="http://schemas.microsoft.com/office/drawing/2016/ink" xmlns:am3d="http://schemas.microsoft.com/office/drawing/2017/model3d" xmlns:o="urn:schemas-microsoft-com:office:office" xmlns:oel="http://schemas.microsoft.com/office/2019/extlst" xmlns:r="http://schemas.openxmlformats.org/officeDocument/2006/relationships" xmlns:m="http://schemas.openxmlformats.org/officeDocument/2006/math" xmlns:v="urn:schemas-microsoft-com:vml" xmlns:wp14="http://schemas.microsoft.com/office/word/2010/wordprocessingDrawing" xmlns:wp="http://schemas.openxmlformats.org/drawingml/2006/wordprocessingDrawing" xmlns:w10="urn:schemas-microsoft-com:office:word" xmlns:w="http://schemas.openxmlformats.org/wordprocessingml/2006/main" xmlns:w14="http://schemas.microsoft.com/office/word/2010/wordml" xmlns:w15="http://schemas.microsoft.com/office/word/2012/wordml" xmlns:w16cex="http://schemas.microsoft.com/office/word/2018/wordml/cex" xmlns:w16cid="http://schemas.microsoft.com/office/word/2016/wordml/cid" xmlns:w16="http://schemas.microsoft.com/office/word/2018/wordml" xmlns:w16du="http://schemas.microsoft.com/office/word/2023/wordml/word16du" xmlns:w16sdtdh="http://schemas.microsoft.com/office/word/2020/wordml/sdtdatahash" xmlns:w16sdtfl="http://schemas.microsoft.com/office/word/2024/wordml/sdtformatlock" xmlns:w16se="http://schemas.microsoft.com/office/word/2015/wordml/symex" xmlns:wpg="http://schemas.microsoft.com/office/word/2010/wordprocessingGroup" xmlns:wpi="http://schemas.microsoft.com/office/word/2010/wordprocessingInk" xmlns:wne="http://schemas.microsoft.com/office/word/2006/wordml" xmlns:wps="http://schemas.microsoft.com/office/word/2010/wordprocessingShape" mc:Ignorable="w14 w15 w16se w16cid w16 w16cex w16sdtdh w16sdtfl w16du wp14">
+<w:endnotes xmlns:wpc="http://schemas.microsoft.com/office/word/2010/wordprocessingCanvas" xmlns:cx="http://schemas.microsoft.com/office/drawing/2014/chartex" xmlns:cx1="http://schemas.microsoft.com/office/drawing/2015/9/8/chartex" xmlns:mc="http://schemas.openxmlformats.org/markup-compatibility/2006" xmlns:o="urn:schemas-microsoft-com:office:office" xmlns:r="http://schemas.openxmlformats.org/officeDocument/2006/relationships" xmlns:m="http://schemas.openxmlformats.org/officeDocument/2006/math" xmlns:v="urn:schemas-microsoft-com:vml" xmlns:wp14="http://schemas.microsoft.com/office/word/2010/wordprocessingDrawing" xmlns:wp="http://schemas.openxmlformats.org/drawingml/2006/wordprocessingDrawing" xmlns:w10="urn:schemas-microsoft-com:office:word" xmlns:w="http://schemas.openxmlformats.org/wordprocessingml/2006/main" xmlns:w14="http://schemas.microsoft.com/office/word/2010/wordml" xmlns:w15="http://schemas.microsoft.com/office/word/2012/wordml" xmlns:w16se="http://schemas.microsoft.com/office/word/2015/wordml/symex" xmlns:wpg="http://schemas.microsoft.com/office/word/2010/wordprocessingGroup" xmlns:wpi="http://schemas.microsoft.com/office/word/2010/wordprocessingInk" xmlns:wne="http://schemas.microsoft.com/office/word/2006/wordml" xmlns:wps="http://schemas.microsoft.com/office/word/2010/wordprocessingShape" mc:Ignorable="w14 w15 w16se wp14">
   <w:endnote w:type="separator" w:id="-1">
     <w:p>
       <w:pPr>
@@ -1886,7 +1881,7 @@
 </file>
 
 <file path=word/footnotes.xml><?xml version="1.0" encoding="utf-8"?>
-<w:footnotes xmlns:wpc="http://schemas.microsoft.com/office/word/2010/wordprocessingCanvas" xmlns:cx="http://schemas.microsoft.com/office/drawing/2014/chartex" xmlns:cx1="http://schemas.microsoft.com/office/drawing/2015/9/8/chartex" xmlns:cx2="http://schemas.microsoft.com/office/drawing/2015/10/21/chartex" xmlns:cx3="http://schemas.microsoft.com/office/drawing/2016/5/9/chartex" xmlns:cx4="http://schemas.microsoft.com/office/drawing/2016/5/10/chartex" xmlns:cx5="http://schemas.microsoft.com/office/drawing/2016/5/11/chartex" xmlns:cx6="http://schemas.microsoft.com/office/drawing/2016/5/12/chartex" xmlns:cx7="http://schemas.microsoft.com/office/drawing/2016/5/13/chartex" xmlns:cx8="http://schemas.microsoft.com/office/drawing/2016/5/14/chartex" xmlns:mc="http://schemas.openxmlformats.org/markup-compatibility/2006" xmlns:aink="http://schemas.microsoft.com/office/drawing/2016/ink" xmlns:am3d="http://schemas.microsoft.com/office/drawing/2017/model3d" xmlns:o="urn:schemas-microsoft-com:office:office" xmlns:oel="http://schemas.microsoft.com/office/2019/extlst" xmlns:r="http://schemas.openxmlformats.org/officeDocument/2006/relationships" xmlns:m="http://schemas.openxmlformats.org/officeDocument/2006/math" xmlns:v="urn:schemas-microsoft-com:vml" xmlns:wp14="http://schemas.microsoft.com/office/word/2010/wordprocessingDrawing" xmlns:wp="http://schemas.openxmlformats.org/drawingml/2006/wordprocessingDrawing" xmlns:w10="urn:schemas-microsoft-com:office:word" xmlns:w="http://schemas.openxmlformats.org/wordprocessingml/2006/main" xmlns:w14="http://schemas.microsoft.com/office/word/2010/wordml" xmlns:w15="http://schemas.microsoft.com/office/word/2012/wordml" xmlns:w16cex="http://schemas.microsoft.com/office/word/2018/wordml/cex" xmlns:w16cid="http://schemas.microsoft.com/office/word/2016/wordml/cid" xmlns:w16="http://schemas.microsoft.com/office/word/2018/wordml" xmlns:w16du="http://schemas.microsoft.com/office/word/2023/wordml/word16du" xmlns:w16sdtdh="http://schemas.microsoft.com/office/word/2020/wordml/sdtdatahash" xmlns:w16sdtfl="http://schemas.microsoft.com/office/word/2024/wordml/sdtformatlock" xmlns:w16se="http://schemas.microsoft.com/office/word/2015/wordml/symex" xmlns:wpg="http://schemas.microsoft.com/office/word/2010/wordprocessingGroup" xmlns:wpi="http://schemas.microsoft.com/office/word/2010/wordprocessingInk" xmlns:wne="http://schemas.microsoft.com/office/word/2006/wordml" xmlns:wps="http://schemas.microsoft.com/office/word/2010/wordprocessingShape" mc:Ignorable="w14 w15 w16se w16cid w16 w16cex w16sdtdh w16sdtfl w16du wp14">
+<w:footnotes xmlns:wpc="http://schemas.microsoft.com/office/word/2010/wordprocessingCanvas" xmlns:cx="http://schemas.microsoft.com/office/drawing/2014/chartex" xmlns:cx1="http://schemas.microsoft.com/office/drawing/2015/9/8/chartex" xmlns:mc="http://schemas.openxmlformats.org/markup-compatibility/2006" xmlns:o="urn:schemas-microsoft-com:office:office" xmlns:r="http://schemas.openxmlformats.org/officeDocument/2006/relationships" xmlns:m="http://schemas.openxmlformats.org/officeDocument/2006/math" xmlns:v="urn:schemas-microsoft-com:vml" xmlns:wp14="http://schemas.microsoft.com/office/word/2010/wordprocessingDrawing" xmlns:wp="http://schemas.openxmlformats.org/drawingml/2006/wordprocessingDrawing" xmlns:w10="urn:schemas-microsoft-com:office:word" xmlns:w="http://schemas.openxmlformats.org/wordprocessingml/2006/main" xmlns:w14="http://schemas.microsoft.com/office/word/2010/wordml" xmlns:w15="http://schemas.microsoft.com/office/word/2012/wordml" xmlns:w16se="http://schemas.microsoft.com/office/word/2015/wordml/symex" xmlns:wpg="http://schemas.microsoft.com/office/word/2010/wordprocessingGroup" xmlns:wpi="http://schemas.microsoft.com/office/word/2010/wordprocessingInk" xmlns:wne="http://schemas.microsoft.com/office/word/2006/wordml" xmlns:wps="http://schemas.microsoft.com/office/word/2010/wordprocessingShape" mc:Ignorable="w14 w15 w16se wp14">
   <w:footnote w:type="separator" w:id="-1">
     <w:p>
       <w:pPr>
@@ -1910,11 +1905,11 @@
   <w:footnote w:id="1">
     <w:p>
       <w:pPr>
-        <w:pStyle w:val="FootnoteText"/>
+        <w:pStyle w:val="Lbjegyzetszveg"/>
       </w:pPr>
       <w:r>
         <w:rPr>
-          <w:rStyle w:val="FootnoteReference"/>
+          <w:rStyle w:val="Lbjegyzet-hivatkozs"/>
         </w:rPr>
         <w:footnoteRef/>
       </w:r>
@@ -1927,7 +1922,7 @@
 </file>
 
 <file path=word/styles.xml><?xml version="1.0" encoding="utf-8"?>
-<w:styles xmlns:mc="http://schemas.openxmlformats.org/markup-compatibility/2006" xmlns:r="http://schemas.openxmlformats.org/officeDocument/2006/relationships" xmlns:w="http://schemas.openxmlformats.org/wordprocessingml/2006/main" xmlns:w14="http://schemas.microsoft.com/office/word/2010/wordml" xmlns:w15="http://schemas.microsoft.com/office/word/2012/wordml" xmlns:w16cex="http://schemas.microsoft.com/office/word/2018/wordml/cex" xmlns:w16cid="http://schemas.microsoft.com/office/word/2016/wordml/cid" xmlns:w16="http://schemas.microsoft.com/office/word/2018/wordml" xmlns:w16du="http://schemas.microsoft.com/office/word/2023/wordml/word16du" xmlns:w16sdtdh="http://schemas.microsoft.com/office/word/2020/wordml/sdtdatahash" xmlns:w16sdtfl="http://schemas.microsoft.com/office/word/2024/wordml/sdtformatlock" xmlns:w16se="http://schemas.microsoft.com/office/word/2015/wordml/symex" mc:Ignorable="w14 w15 w16se w16cid w16 w16cex w16sdtdh w16sdtfl w16du">
+<w:styles xmlns:mc="http://schemas.openxmlformats.org/markup-compatibility/2006" xmlns:r="http://schemas.openxmlformats.org/officeDocument/2006/relationships" xmlns:w="http://schemas.openxmlformats.org/wordprocessingml/2006/main" xmlns:w14="http://schemas.microsoft.com/office/word/2010/wordml" xmlns:w15="http://schemas.microsoft.com/office/word/2012/wordml" xmlns:w16se="http://schemas.microsoft.com/office/word/2015/wordml/symex" mc:Ignorable="w14 w15 w16se">
   <w:docDefaults>
     <w:rPrDefault>
       <w:rPr>
@@ -1945,7 +1940,7 @@
       </w:pPr>
     </w:pPrDefault>
   </w:docDefaults>
-  <w:latentStyles w:defLockedState="0" w:defUIPriority="99" w:defSemiHidden="0" w:defUnhideWhenUsed="0" w:defQFormat="0" w:count="376">
+  <w:latentStyles w:defLockedState="0" w:defUIPriority="99" w:defSemiHidden="0" w:defUnhideWhenUsed="0" w:defQFormat="0" w:count="371">
     <w:lsdException w:name="Normal" w:uiPriority="0" w:qFormat="1"/>
     <w:lsdException w:name="heading 1" w:uiPriority="9" w:qFormat="1"/>
     <w:lsdException w:name="heading 2" w:semiHidden="1" w:uiPriority="9" w:unhideWhenUsed="1" w:qFormat="1"/>
@@ -2317,24 +2312,19 @@
     <w:lsdException w:name="List Table 5 Dark Accent 6" w:uiPriority="50"/>
     <w:lsdException w:name="List Table 6 Colorful Accent 6" w:uiPriority="51"/>
     <w:lsdException w:name="List Table 7 Colorful Accent 6" w:uiPriority="52"/>
-    <w:lsdException w:name="Mention" w:semiHidden="1" w:unhideWhenUsed="1"/>
-    <w:lsdException w:name="Smart Hyperlink" w:semiHidden="1" w:unhideWhenUsed="1"/>
-    <w:lsdException w:name="Hashtag" w:semiHidden="1" w:unhideWhenUsed="1"/>
-    <w:lsdException w:name="Unresolved Mention" w:semiHidden="1" w:unhideWhenUsed="1"/>
-    <w:lsdException w:name="Smart Link" w:semiHidden="1" w:unhideWhenUsed="1"/>
   </w:latentStyles>
-  <w:style w:type="paragraph" w:default="1" w:styleId="Normal">
+  <w:style w:type="paragraph" w:default="1" w:styleId="Norml">
     <w:name w:val="Normal"/>
     <w:qFormat/>
     <w:rPr>
       <w:lang w:val="hu-HU"/>
     </w:rPr>
   </w:style>
-  <w:style w:type="paragraph" w:styleId="Heading1">
+  <w:style w:type="paragraph" w:styleId="Cmsor1">
     <w:name w:val="heading 1"/>
-    <w:basedOn w:val="Normal"/>
-    <w:next w:val="Normal"/>
-    <w:link w:val="Heading1Char"/>
+    <w:basedOn w:val="Norml"/>
+    <w:next w:val="Norml"/>
+    <w:link w:val="Cmsor1Char"/>
     <w:uiPriority w:val="9"/>
     <w:qFormat/>
     <w:rsid w:val="006167BA"/>
@@ -2353,11 +2343,11 @@
       <w:szCs w:val="40"/>
     </w:rPr>
   </w:style>
-  <w:style w:type="paragraph" w:styleId="Heading2">
+  <w:style w:type="paragraph" w:styleId="Cmsor2">
     <w:name w:val="heading 2"/>
-    <w:basedOn w:val="Normal"/>
-    <w:next w:val="Normal"/>
-    <w:link w:val="Heading2Char"/>
+    <w:basedOn w:val="Norml"/>
+    <w:next w:val="Norml"/>
+    <w:link w:val="Cmsor2Char"/>
     <w:uiPriority w:val="9"/>
     <w:unhideWhenUsed/>
     <w:qFormat/>
@@ -2375,11 +2365,11 @@
       <w:szCs w:val="32"/>
     </w:rPr>
   </w:style>
-  <w:style w:type="paragraph" w:styleId="Heading3">
+  <w:style w:type="paragraph" w:styleId="Cmsor3">
     <w:name w:val="heading 3"/>
-    <w:basedOn w:val="Normal"/>
-    <w:next w:val="Normal"/>
-    <w:link w:val="Heading3Char"/>
+    <w:basedOn w:val="Norml"/>
+    <w:next w:val="Norml"/>
+    <w:link w:val="Cmsor3Char"/>
     <w:uiPriority w:val="9"/>
     <w:semiHidden/>
     <w:unhideWhenUsed/>
@@ -2398,11 +2388,11 @@
       <w:szCs w:val="28"/>
     </w:rPr>
   </w:style>
-  <w:style w:type="paragraph" w:styleId="Heading4">
+  <w:style w:type="paragraph" w:styleId="Cmsor4">
     <w:name w:val="heading 4"/>
-    <w:basedOn w:val="Normal"/>
-    <w:next w:val="Normal"/>
-    <w:link w:val="Heading4Char"/>
+    <w:basedOn w:val="Norml"/>
+    <w:next w:val="Norml"/>
+    <w:link w:val="Cmsor4Char"/>
     <w:uiPriority w:val="9"/>
     <w:semiHidden/>
     <w:unhideWhenUsed/>
@@ -2421,11 +2411,11 @@
       <w:color w:val="0F4761" w:themeColor="accent1" w:themeShade="BF"/>
     </w:rPr>
   </w:style>
-  <w:style w:type="paragraph" w:styleId="Heading5">
+  <w:style w:type="paragraph" w:styleId="Cmsor5">
     <w:name w:val="heading 5"/>
-    <w:basedOn w:val="Normal"/>
-    <w:next w:val="Normal"/>
-    <w:link w:val="Heading5Char"/>
+    <w:basedOn w:val="Norml"/>
+    <w:next w:val="Norml"/>
+    <w:link w:val="Cmsor5Char"/>
     <w:uiPriority w:val="9"/>
     <w:semiHidden/>
     <w:unhideWhenUsed/>
@@ -2442,11 +2432,11 @@
       <w:color w:val="0F4761" w:themeColor="accent1" w:themeShade="BF"/>
     </w:rPr>
   </w:style>
-  <w:style w:type="paragraph" w:styleId="Heading6">
+  <w:style w:type="paragraph" w:styleId="Cmsor6">
     <w:name w:val="heading 6"/>
-    <w:basedOn w:val="Normal"/>
-    <w:next w:val="Normal"/>
-    <w:link w:val="Heading6Char"/>
+    <w:basedOn w:val="Norml"/>
+    <w:next w:val="Norml"/>
+    <w:link w:val="Cmsor6Char"/>
     <w:uiPriority w:val="9"/>
     <w:semiHidden/>
     <w:unhideWhenUsed/>
@@ -2465,11 +2455,11 @@
       <w:color w:val="595959" w:themeColor="text1" w:themeTint="A6"/>
     </w:rPr>
   </w:style>
-  <w:style w:type="paragraph" w:styleId="Heading7">
+  <w:style w:type="paragraph" w:styleId="Cmsor7">
     <w:name w:val="heading 7"/>
-    <w:basedOn w:val="Normal"/>
-    <w:next w:val="Normal"/>
-    <w:link w:val="Heading7Char"/>
+    <w:basedOn w:val="Norml"/>
+    <w:next w:val="Norml"/>
+    <w:link w:val="Cmsor7Char"/>
     <w:uiPriority w:val="9"/>
     <w:semiHidden/>
     <w:unhideWhenUsed/>
@@ -2486,11 +2476,11 @@
       <w:color w:val="595959" w:themeColor="text1" w:themeTint="A6"/>
     </w:rPr>
   </w:style>
-  <w:style w:type="paragraph" w:styleId="Heading8">
+  <w:style w:type="paragraph" w:styleId="Cmsor8">
     <w:name w:val="heading 8"/>
-    <w:basedOn w:val="Normal"/>
-    <w:next w:val="Normal"/>
-    <w:link w:val="Heading8Char"/>
+    <w:basedOn w:val="Norml"/>
+    <w:next w:val="Norml"/>
+    <w:link w:val="Cmsor8Char"/>
     <w:uiPriority w:val="9"/>
     <w:semiHidden/>
     <w:unhideWhenUsed/>
@@ -2509,11 +2499,11 @@
       <w:color w:val="272727" w:themeColor="text1" w:themeTint="D8"/>
     </w:rPr>
   </w:style>
-  <w:style w:type="paragraph" w:styleId="Heading9">
+  <w:style w:type="paragraph" w:styleId="Cmsor9">
     <w:name w:val="heading 9"/>
-    <w:basedOn w:val="Normal"/>
-    <w:next w:val="Normal"/>
-    <w:link w:val="Heading9Char"/>
+    <w:basedOn w:val="Norml"/>
+    <w:next w:val="Norml"/>
+    <w:link w:val="Cmsor9Char"/>
     <w:uiPriority w:val="9"/>
     <w:semiHidden/>
     <w:unhideWhenUsed/>
@@ -2530,13 +2520,13 @@
       <w:color w:val="272727" w:themeColor="text1" w:themeTint="D8"/>
     </w:rPr>
   </w:style>
-  <w:style w:type="character" w:default="1" w:styleId="DefaultParagraphFont">
+  <w:style w:type="character" w:default="1" w:styleId="Bekezdsalapbettpusa">
     <w:name w:val="Default Paragraph Font"/>
     <w:uiPriority w:val="1"/>
     <w:semiHidden/>
     <w:unhideWhenUsed/>
   </w:style>
-  <w:style w:type="table" w:default="1" w:styleId="TableNormal">
+  <w:style w:type="table" w:default="1" w:styleId="Normltblzat">
     <w:name w:val="Normal Table"/>
     <w:uiPriority w:val="99"/>
     <w:semiHidden/>
@@ -2551,16 +2541,16 @@
       </w:tblCellMar>
     </w:tblPr>
   </w:style>
-  <w:style w:type="numbering" w:default="1" w:styleId="NoList">
+  <w:style w:type="numbering" w:default="1" w:styleId="Nemlista">
     <w:name w:val="No List"/>
     <w:uiPriority w:val="99"/>
     <w:semiHidden/>
     <w:unhideWhenUsed/>
   </w:style>
-  <w:style w:type="character" w:customStyle="1" w:styleId="Heading1Char">
-    <w:name w:val="Heading 1 Char"/>
-    <w:basedOn w:val="DefaultParagraphFont"/>
-    <w:link w:val="Heading1"/>
+  <w:style w:type="character" w:customStyle="1" w:styleId="Cmsor1Char">
+    <w:name w:val="Címsor 1 Char"/>
+    <w:basedOn w:val="Bekezdsalapbettpusa"/>
+    <w:link w:val="Cmsor1"/>
     <w:uiPriority w:val="9"/>
     <w:rsid w:val="006167BA"/>
     <w:rPr>
@@ -2573,10 +2563,10 @@
       <w:lang w:val="hu-HU"/>
     </w:rPr>
   </w:style>
-  <w:style w:type="character" w:customStyle="1" w:styleId="Heading2Char">
-    <w:name w:val="Heading 2 Char"/>
-    <w:basedOn w:val="DefaultParagraphFont"/>
-    <w:link w:val="Heading2"/>
+  <w:style w:type="character" w:customStyle="1" w:styleId="Cmsor2Char">
+    <w:name w:val="Címsor 2 Char"/>
+    <w:basedOn w:val="Bekezdsalapbettpusa"/>
+    <w:link w:val="Cmsor2"/>
     <w:uiPriority w:val="9"/>
     <w:rsid w:val="00C3749D"/>
     <w:rPr>
@@ -2587,10 +2577,10 @@
       <w:lang w:val="hu-HU"/>
     </w:rPr>
   </w:style>
-  <w:style w:type="character" w:customStyle="1" w:styleId="Heading3Char">
-    <w:name w:val="Heading 3 Char"/>
-    <w:basedOn w:val="DefaultParagraphFont"/>
-    <w:link w:val="Heading3"/>
+  <w:style w:type="character" w:customStyle="1" w:styleId="Cmsor3Char">
+    <w:name w:val="Címsor 3 Char"/>
+    <w:basedOn w:val="Bekezdsalapbettpusa"/>
+    <w:link w:val="Cmsor3"/>
     <w:uiPriority w:val="9"/>
     <w:semiHidden/>
     <w:rsid w:val="00BD787E"/>
@@ -2602,10 +2592,10 @@
       <w:lang w:val="hu-HU"/>
     </w:rPr>
   </w:style>
-  <w:style w:type="character" w:customStyle="1" w:styleId="Heading4Char">
-    <w:name w:val="Heading 4 Char"/>
-    <w:basedOn w:val="DefaultParagraphFont"/>
-    <w:link w:val="Heading4"/>
+  <w:style w:type="character" w:customStyle="1" w:styleId="Cmsor4Char">
+    <w:name w:val="Címsor 4 Char"/>
+    <w:basedOn w:val="Bekezdsalapbettpusa"/>
+    <w:link w:val="Cmsor4"/>
     <w:uiPriority w:val="9"/>
     <w:semiHidden/>
     <w:rsid w:val="00BD787E"/>
@@ -2617,10 +2607,10 @@
       <w:lang w:val="hu-HU"/>
     </w:rPr>
   </w:style>
-  <w:style w:type="character" w:customStyle="1" w:styleId="Heading5Char">
-    <w:name w:val="Heading 5 Char"/>
-    <w:basedOn w:val="DefaultParagraphFont"/>
-    <w:link w:val="Heading5"/>
+  <w:style w:type="character" w:customStyle="1" w:styleId="Cmsor5Char">
+    <w:name w:val="Címsor 5 Char"/>
+    <w:basedOn w:val="Bekezdsalapbettpusa"/>
+    <w:link w:val="Cmsor5"/>
     <w:uiPriority w:val="9"/>
     <w:semiHidden/>
     <w:rsid w:val="00BD787E"/>
@@ -2630,10 +2620,10 @@
       <w:lang w:val="hu-HU"/>
     </w:rPr>
   </w:style>
-  <w:style w:type="character" w:customStyle="1" w:styleId="Heading6Char">
-    <w:name w:val="Heading 6 Char"/>
-    <w:basedOn w:val="DefaultParagraphFont"/>
-    <w:link w:val="Heading6"/>
+  <w:style w:type="character" w:customStyle="1" w:styleId="Cmsor6Char">
+    <w:name w:val="Címsor 6 Char"/>
+    <w:basedOn w:val="Bekezdsalapbettpusa"/>
+    <w:link w:val="Cmsor6"/>
     <w:uiPriority w:val="9"/>
     <w:semiHidden/>
     <w:rsid w:val="00BD787E"/>
@@ -2645,10 +2635,10 @@
       <w:lang w:val="hu-HU"/>
     </w:rPr>
   </w:style>
-  <w:style w:type="character" w:customStyle="1" w:styleId="Heading7Char">
-    <w:name w:val="Heading 7 Char"/>
-    <w:basedOn w:val="DefaultParagraphFont"/>
-    <w:link w:val="Heading7"/>
+  <w:style w:type="character" w:customStyle="1" w:styleId="Cmsor7Char">
+    <w:name w:val="Címsor 7 Char"/>
+    <w:basedOn w:val="Bekezdsalapbettpusa"/>
+    <w:link w:val="Cmsor7"/>
     <w:uiPriority w:val="9"/>
     <w:semiHidden/>
     <w:rsid w:val="00BD787E"/>
@@ -2658,10 +2648,10 @@
       <w:lang w:val="hu-HU"/>
     </w:rPr>
   </w:style>
-  <w:style w:type="character" w:customStyle="1" w:styleId="Heading8Char">
-    <w:name w:val="Heading 8 Char"/>
-    <w:basedOn w:val="DefaultParagraphFont"/>
-    <w:link w:val="Heading8"/>
+  <w:style w:type="character" w:customStyle="1" w:styleId="Cmsor8Char">
+    <w:name w:val="Címsor 8 Char"/>
+    <w:basedOn w:val="Bekezdsalapbettpusa"/>
+    <w:link w:val="Cmsor8"/>
     <w:uiPriority w:val="9"/>
     <w:semiHidden/>
     <w:rsid w:val="00BD787E"/>
@@ -2673,10 +2663,10 @@
       <w:lang w:val="hu-HU"/>
     </w:rPr>
   </w:style>
-  <w:style w:type="character" w:customStyle="1" w:styleId="Heading9Char">
-    <w:name w:val="Heading 9 Char"/>
-    <w:basedOn w:val="DefaultParagraphFont"/>
-    <w:link w:val="Heading9"/>
+  <w:style w:type="character" w:customStyle="1" w:styleId="Cmsor9Char">
+    <w:name w:val="Címsor 9 Char"/>
+    <w:basedOn w:val="Bekezdsalapbettpusa"/>
+    <w:link w:val="Cmsor9"/>
     <w:uiPriority w:val="9"/>
     <w:semiHidden/>
     <w:rsid w:val="00BD787E"/>
@@ -2686,11 +2676,11 @@
       <w:lang w:val="hu-HU"/>
     </w:rPr>
   </w:style>
-  <w:style w:type="paragraph" w:styleId="Title">
+  <w:style w:type="paragraph" w:styleId="Cm">
     <w:name w:val="Title"/>
-    <w:basedOn w:val="Normal"/>
-    <w:next w:val="Normal"/>
-    <w:link w:val="TitleChar"/>
+    <w:basedOn w:val="Norml"/>
+    <w:next w:val="Norml"/>
+    <w:link w:val="CmChar"/>
     <w:uiPriority w:val="10"/>
     <w:qFormat/>
     <w:rsid w:val="00BD787E"/>
@@ -2706,10 +2696,10 @@
       <w:szCs w:val="56"/>
     </w:rPr>
   </w:style>
-  <w:style w:type="character" w:customStyle="1" w:styleId="TitleChar">
-    <w:name w:val="Title Char"/>
-    <w:basedOn w:val="DefaultParagraphFont"/>
-    <w:link w:val="Title"/>
+  <w:style w:type="character" w:customStyle="1" w:styleId="CmChar">
+    <w:name w:val="Cím Char"/>
+    <w:basedOn w:val="Bekezdsalapbettpusa"/>
+    <w:link w:val="Cm"/>
     <w:uiPriority w:val="10"/>
     <w:rsid w:val="00BD787E"/>
     <w:rPr>
@@ -2721,11 +2711,11 @@
       <w:lang w:val="hu-HU"/>
     </w:rPr>
   </w:style>
-  <w:style w:type="paragraph" w:styleId="Subtitle">
+  <w:style w:type="paragraph" w:styleId="Alcm">
     <w:name w:val="Subtitle"/>
-    <w:basedOn w:val="Normal"/>
-    <w:next w:val="Normal"/>
-    <w:link w:val="SubtitleChar"/>
+    <w:basedOn w:val="Norml"/>
+    <w:next w:val="Norml"/>
+    <w:link w:val="AlcmChar"/>
     <w:uiPriority w:val="11"/>
     <w:qFormat/>
     <w:rsid w:val="00BD787E"/>
@@ -2742,10 +2732,10 @@
       <w:szCs w:val="28"/>
     </w:rPr>
   </w:style>
-  <w:style w:type="character" w:customStyle="1" w:styleId="SubtitleChar">
-    <w:name w:val="Subtitle Char"/>
-    <w:basedOn w:val="DefaultParagraphFont"/>
-    <w:link w:val="Subtitle"/>
+  <w:style w:type="character" w:customStyle="1" w:styleId="AlcmChar">
+    <w:name w:val="Alcím Char"/>
+    <w:basedOn w:val="Bekezdsalapbettpusa"/>
+    <w:link w:val="Alcm"/>
     <w:uiPriority w:val="11"/>
     <w:rsid w:val="00BD787E"/>
     <w:rPr>
@@ -2757,11 +2747,11 @@
       <w:lang w:val="hu-HU"/>
     </w:rPr>
   </w:style>
-  <w:style w:type="paragraph" w:styleId="Quote">
+  <w:style w:type="paragraph" w:styleId="Idzet">
     <w:name w:val="Quote"/>
-    <w:basedOn w:val="Normal"/>
-    <w:next w:val="Normal"/>
-    <w:link w:val="QuoteChar"/>
+    <w:basedOn w:val="Norml"/>
+    <w:next w:val="Norml"/>
+    <w:link w:val="IdzetChar"/>
     <w:uiPriority w:val="29"/>
     <w:qFormat/>
     <w:rsid w:val="00BD787E"/>
@@ -2775,10 +2765,10 @@
       <w:color w:val="404040" w:themeColor="text1" w:themeTint="BF"/>
     </w:rPr>
   </w:style>
-  <w:style w:type="character" w:customStyle="1" w:styleId="QuoteChar">
-    <w:name w:val="Quote Char"/>
-    <w:basedOn w:val="DefaultParagraphFont"/>
-    <w:link w:val="Quote"/>
+  <w:style w:type="character" w:customStyle="1" w:styleId="IdzetChar">
+    <w:name w:val="Idézet Char"/>
+    <w:basedOn w:val="Bekezdsalapbettpusa"/>
+    <w:link w:val="Idzet"/>
     <w:uiPriority w:val="29"/>
     <w:rsid w:val="00BD787E"/>
     <w:rPr>
@@ -2788,9 +2778,9 @@
       <w:lang w:val="hu-HU"/>
     </w:rPr>
   </w:style>
-  <w:style w:type="paragraph" w:styleId="ListParagraph">
+  <w:style w:type="paragraph" w:styleId="Listaszerbekezds">
     <w:name w:val="List Paragraph"/>
-    <w:basedOn w:val="Normal"/>
+    <w:basedOn w:val="Norml"/>
     <w:uiPriority w:val="34"/>
     <w:qFormat/>
     <w:rsid w:val="00BD787E"/>
@@ -2799,9 +2789,9 @@
       <w:contextualSpacing/>
     </w:pPr>
   </w:style>
-  <w:style w:type="character" w:styleId="IntenseEmphasis">
+  <w:style w:type="character" w:styleId="Erskiemels">
     <w:name w:val="Intense Emphasis"/>
-    <w:basedOn w:val="DefaultParagraphFont"/>
+    <w:basedOn w:val="Bekezdsalapbettpusa"/>
     <w:uiPriority w:val="21"/>
     <w:qFormat/>
     <w:rsid w:val="00BD787E"/>
@@ -2811,11 +2801,11 @@
       <w:color w:val="0F4761" w:themeColor="accent1" w:themeShade="BF"/>
     </w:rPr>
   </w:style>
-  <w:style w:type="paragraph" w:styleId="IntenseQuote">
+  <w:style w:type="paragraph" w:styleId="Kiemeltidzet">
     <w:name w:val="Intense Quote"/>
-    <w:basedOn w:val="Normal"/>
-    <w:next w:val="Normal"/>
-    <w:link w:val="IntenseQuoteChar"/>
+    <w:basedOn w:val="Norml"/>
+    <w:next w:val="Norml"/>
+    <w:link w:val="KiemeltidzetChar"/>
     <w:uiPriority w:val="30"/>
     <w:qFormat/>
     <w:rsid w:val="00BD787E"/>
@@ -2834,10 +2824,10 @@
       <w:color w:val="0F4761" w:themeColor="accent1" w:themeShade="BF"/>
     </w:rPr>
   </w:style>
-  <w:style w:type="character" w:customStyle="1" w:styleId="IntenseQuoteChar">
-    <w:name w:val="Intense Quote Char"/>
-    <w:basedOn w:val="DefaultParagraphFont"/>
-    <w:link w:val="IntenseQuote"/>
+  <w:style w:type="character" w:customStyle="1" w:styleId="KiemeltidzetChar">
+    <w:name w:val="Kiemelt idézet Char"/>
+    <w:basedOn w:val="Bekezdsalapbettpusa"/>
+    <w:link w:val="Kiemeltidzet"/>
     <w:uiPriority w:val="30"/>
     <w:rsid w:val="00BD787E"/>
     <w:rPr>
@@ -2847,9 +2837,9 @@
       <w:lang w:val="hu-HU"/>
     </w:rPr>
   </w:style>
-  <w:style w:type="character" w:styleId="IntenseReference">
+  <w:style w:type="character" w:styleId="Ershivatkozs">
     <w:name w:val="Intense Reference"/>
-    <w:basedOn w:val="DefaultParagraphFont"/>
+    <w:basedOn w:val="Bekezdsalapbettpusa"/>
     <w:uiPriority w:val="32"/>
     <w:qFormat/>
     <w:rsid w:val="00BD787E"/>
@@ -2861,9 +2851,9 @@
       <w:spacing w:val="5"/>
     </w:rPr>
   </w:style>
-  <w:style w:type="table" w:styleId="TableGrid">
+  <w:style w:type="table" w:styleId="Rcsostblzat">
     <w:name w:val="Table Grid"/>
-    <w:basedOn w:val="TableNormal"/>
+    <w:basedOn w:val="Normltblzat"/>
     <w:uiPriority w:val="39"/>
     <w:rsid w:val="00C3749D"/>
     <w:pPr>
@@ -2880,17 +2870,17 @@
       </w:tblBorders>
     </w:tblPr>
   </w:style>
-  <w:style w:type="paragraph" w:styleId="Bibliography">
+  <w:style w:type="paragraph" w:styleId="Irodalomjegyzk">
     <w:name w:val="Bibliography"/>
-    <w:basedOn w:val="Normal"/>
-    <w:next w:val="Normal"/>
+    <w:basedOn w:val="Norml"/>
+    <w:next w:val="Norml"/>
     <w:uiPriority w:val="37"/>
     <w:unhideWhenUsed/>
     <w:rsid w:val="0099777C"/>
   </w:style>
-  <w:style w:type="character" w:styleId="Hyperlink">
+  <w:style w:type="character" w:styleId="Hiperhivatkozs">
     <w:name w:val="Hyperlink"/>
-    <w:basedOn w:val="DefaultParagraphFont"/>
+    <w:basedOn w:val="Bekezdsalapbettpusa"/>
     <w:uiPriority w:val="99"/>
     <w:unhideWhenUsed/>
     <w:rsid w:val="00A337C1"/>
@@ -2899,9 +2889,9 @@
       <w:u w:val="single"/>
     </w:rPr>
   </w:style>
-  <w:style w:type="character" w:styleId="UnresolvedMention">
+  <w:style w:type="character" w:customStyle="1" w:styleId="UnresolvedMention">
     <w:name w:val="Unresolved Mention"/>
-    <w:basedOn w:val="DefaultParagraphFont"/>
+    <w:basedOn w:val="Bekezdsalapbettpusa"/>
     <w:uiPriority w:val="99"/>
     <w:semiHidden/>
     <w:unhideWhenUsed/>
@@ -2911,9 +2901,9 @@
       <w:shd w:val="clear" w:color="auto" w:fill="E1DFDD"/>
     </w:rPr>
   </w:style>
-  <w:style w:type="character" w:styleId="FollowedHyperlink">
+  <w:style w:type="character" w:styleId="Mrltotthiperhivatkozs">
     <w:name w:val="FollowedHyperlink"/>
-    <w:basedOn w:val="DefaultParagraphFont"/>
+    <w:basedOn w:val="Bekezdsalapbettpusa"/>
     <w:uiPriority w:val="99"/>
     <w:semiHidden/>
     <w:unhideWhenUsed/>
@@ -2923,10 +2913,10 @@
       <w:u w:val="single"/>
     </w:rPr>
   </w:style>
-  <w:style w:type="paragraph" w:styleId="FootnoteText">
+  <w:style w:type="paragraph" w:styleId="Lbjegyzetszveg">
     <w:name w:val="footnote text"/>
-    <w:basedOn w:val="Normal"/>
-    <w:link w:val="FootnoteTextChar"/>
+    <w:basedOn w:val="Norml"/>
+    <w:link w:val="LbjegyzetszvegChar"/>
     <w:uiPriority w:val="99"/>
     <w:semiHidden/>
     <w:unhideWhenUsed/>
@@ -2939,10 +2929,10 @@
       <w:szCs w:val="20"/>
     </w:rPr>
   </w:style>
-  <w:style w:type="character" w:customStyle="1" w:styleId="FootnoteTextChar">
-    <w:name w:val="Footnote Text Char"/>
-    <w:basedOn w:val="DefaultParagraphFont"/>
-    <w:link w:val="FootnoteText"/>
+  <w:style w:type="character" w:customStyle="1" w:styleId="LbjegyzetszvegChar">
+    <w:name w:val="Lábjegyzetszöveg Char"/>
+    <w:basedOn w:val="Bekezdsalapbettpusa"/>
+    <w:link w:val="Lbjegyzetszveg"/>
     <w:uiPriority w:val="99"/>
     <w:semiHidden/>
     <w:rsid w:val="00045852"/>
@@ -2952,9 +2942,9 @@
       <w:lang w:val="hu-HU"/>
     </w:rPr>
   </w:style>
-  <w:style w:type="character" w:styleId="FootnoteReference">
+  <w:style w:type="character" w:styleId="Lbjegyzet-hivatkozs">
     <w:name w:val="footnote reference"/>
-    <w:basedOn w:val="DefaultParagraphFont"/>
+    <w:basedOn w:val="Bekezdsalapbettpusa"/>
     <w:uiPriority w:val="99"/>
     <w:semiHidden/>
     <w:unhideWhenUsed/>
@@ -2963,10 +2953,10 @@
       <w:vertAlign w:val="superscript"/>
     </w:rPr>
   </w:style>
-  <w:style w:type="paragraph" w:styleId="Header">
+  <w:style w:type="paragraph" w:styleId="lfej">
     <w:name w:val="header"/>
-    <w:basedOn w:val="Normal"/>
-    <w:link w:val="HeaderChar"/>
+    <w:basedOn w:val="Norml"/>
+    <w:link w:val="lfejChar"/>
     <w:uiPriority w:val="99"/>
     <w:unhideWhenUsed/>
     <w:rsid w:val="00902326"/>
@@ -2978,20 +2968,20 @@
       <w:spacing w:after="0" w:line="240" w:lineRule="auto"/>
     </w:pPr>
   </w:style>
-  <w:style w:type="character" w:customStyle="1" w:styleId="HeaderChar">
-    <w:name w:val="Header Char"/>
-    <w:basedOn w:val="DefaultParagraphFont"/>
-    <w:link w:val="Header"/>
+  <w:style w:type="character" w:customStyle="1" w:styleId="lfejChar">
+    <w:name w:val="Élőfej Char"/>
+    <w:basedOn w:val="Bekezdsalapbettpusa"/>
+    <w:link w:val="lfej"/>
     <w:uiPriority w:val="99"/>
     <w:rsid w:val="00902326"/>
     <w:rPr>
       <w:lang w:val="hu-HU"/>
     </w:rPr>
   </w:style>
-  <w:style w:type="paragraph" w:styleId="Footer">
+  <w:style w:type="paragraph" w:styleId="llb">
     <w:name w:val="footer"/>
-    <w:basedOn w:val="Normal"/>
-    <w:link w:val="FooterChar"/>
+    <w:basedOn w:val="Norml"/>
+    <w:link w:val="llbChar"/>
     <w:uiPriority w:val="99"/>
     <w:unhideWhenUsed/>
     <w:rsid w:val="00902326"/>
@@ -3003,10 +2993,10 @@
       <w:spacing w:after="0" w:line="240" w:lineRule="auto"/>
     </w:pPr>
   </w:style>
-  <w:style w:type="character" w:customStyle="1" w:styleId="FooterChar">
-    <w:name w:val="Footer Char"/>
-    <w:basedOn w:val="DefaultParagraphFont"/>
-    <w:link w:val="Footer"/>
+  <w:style w:type="character" w:customStyle="1" w:styleId="llbChar">
+    <w:name w:val="Élőláb Char"/>
+    <w:basedOn w:val="Bekezdsalapbettpusa"/>
+    <w:link w:val="llb"/>
     <w:uiPriority w:val="99"/>
     <w:rsid w:val="00902326"/>
     <w:rPr>
@@ -3331,7 +3321,7 @@
 </file>
 
 <file path=customXml/itemProps1.xml><?xml version="1.0" encoding="utf-8"?>
-<ds:datastoreItem xmlns:ds="http://schemas.openxmlformats.org/officeDocument/2006/customXml" ds:itemID="{7D969A36-D7A2-480C-A3E4-B47E26379BA2}">
+<ds:datastoreItem xmlns:ds="http://schemas.openxmlformats.org/officeDocument/2006/customXml" ds:itemID="{53016535-C68F-4EB7-A240-EBA042796CC4}">
   <ds:schemaRefs>
     <ds:schemaRef ds:uri="http://schemas.openxmlformats.org/officeDocument/2006/bibliography"/>
   </ds:schemaRefs>

</xml_diff>

<commit_message>
Documented static timing analysis & synthesis
</commit_message>
<xml_diff>
--- a/shift_&_add_multiplier_documentation.docx
+++ b/shift_&_add_multiplier_documentation.docx
@@ -223,7 +223,6 @@
         <w:pStyle w:val="Cmsor1"/>
       </w:pPr>
       <w:r>
-        <w:lastRenderedPageBreak/>
         <w:t>Rendszerterv</w:t>
       </w:r>
     </w:p>
@@ -236,8 +235,6 @@
       </w:pPr>
     </w:p>
     <w:p>
-      <w:bookmarkStart w:id="0" w:name="_GoBack"/>
-      <w:bookmarkEnd w:id="0"/>
       <w:r>
         <w:rPr>
           <w:noProof/>
@@ -1858,7 +1855,7 @@
       <w:pPr>
         <w:pStyle w:val="Cmsor1"/>
       </w:pPr>
-      <w:bookmarkStart w:id="1" w:name="_Ref191394229"/>
+      <w:bookmarkStart w:id="0" w:name="_Ref191394229"/>
       <w:r>
         <w:rPr>
           <w:noProof/>
@@ -1923,7 +1920,7 @@
       <w:r>
         <w:t>Shift &amp; add algoritmus</w:t>
       </w:r>
-      <w:bookmarkEnd w:id="1"/>
+      <w:bookmarkEnd w:id="0"/>
       <w:r>
         <w:t xml:space="preserve"> </w:t>
       </w:r>
@@ -1939,6 +1936,7 @@
     </w:p>
     <w:p>
       <w:pPr>
+        <w:spacing w:after="1560"/>
         <w:jc w:val="both"/>
       </w:pPr>
       <w:r>
@@ -2134,9 +2132,190 @@
     </w:p>
     <w:p>
       <w:pPr>
-        <w:spacing w:before="120"/>
+        <w:pStyle w:val="Cmsor1"/>
+      </w:pPr>
+      <w:r>
+        <w:t>Funkcionális verifikáció</w:t>
+      </w:r>
+    </w:p>
+    <w:p>
+      <w:pPr>
         <w:jc w:val="both"/>
       </w:pPr>
+      <w:r>
+        <w:t xml:space="preserve">Attól függetlenül, hogy mekkora az operandusok mérete, az eredményt a product_1-4 címeken olvashatjuk. A műveletvégzést 16 és 32 bites operandusokkal (utóbbi esetben természetesen egy-egy operandust is két </w:t>
+      </w:r>
+      <w:proofErr w:type="spellStart"/>
+      <w:r>
+        <w:t>write</w:t>
+      </w:r>
+      <w:proofErr w:type="spellEnd"/>
+      <w:r>
+        <w:t xml:space="preserve"> utasítással tudunk megadni) teszteltük, mivel a belső működés eltérő a két esetben. Mindkét esetben teszteltünk negatív-negatív, pozitív-pozitív, negatív-pozitív és pozitív-negatív operandusokkal.</w:t>
+      </w:r>
+    </w:p>
+    <w:p>
+      <w:pPr>
+        <w:keepNext/>
+      </w:pPr>
+      <w:r>
+        <w:lastRenderedPageBreak/>
+        <w:drawing>
+          <wp:inline distT="0" distB="0" distL="0" distR="0" wp14:anchorId="4A042E23" wp14:editId="22D3307C">
+            <wp:extent cx="5761851" cy="3048000"/>
+            <wp:effectExtent l="0" t="0" r="0" b="0"/>
+            <wp:docPr id="1" name="Kép 1"/>
+            <wp:cNvGraphicFramePr>
+              <a:graphicFrameLocks xmlns:a="http://schemas.openxmlformats.org/drawingml/2006/main" noChangeAspect="1"/>
+            </wp:cNvGraphicFramePr>
+            <a:graphic xmlns:a="http://schemas.openxmlformats.org/drawingml/2006/main">
+              <a:graphicData uri="http://schemas.openxmlformats.org/drawingml/2006/picture">
+                <pic:pic xmlns:pic="http://schemas.openxmlformats.org/drawingml/2006/picture">
+                  <pic:nvPicPr>
+                    <pic:cNvPr id="1" name=""/>
+                    <pic:cNvPicPr/>
+                  </pic:nvPicPr>
+                  <pic:blipFill>
+                    <a:blip r:embed="rId13"/>
+                    <a:stretch>
+                      <a:fillRect/>
+                    </a:stretch>
+                  </pic:blipFill>
+                  <pic:spPr>
+                    <a:xfrm>
+                      <a:off x="0" y="0"/>
+                      <a:ext cx="5820829" cy="3079199"/>
+                    </a:xfrm>
+                    <a:prstGeom prst="rect">
+                      <a:avLst/>
+                    </a:prstGeom>
+                  </pic:spPr>
+                </pic:pic>
+              </a:graphicData>
+            </a:graphic>
+          </wp:inline>
+        </w:drawing>
+      </w:r>
+    </w:p>
+    <w:p>
+      <w:pPr>
+        <w:pStyle w:val="Kpalrs"/>
+        <w:jc w:val="both"/>
+      </w:pPr>
+      <w:r>
+        <w:t xml:space="preserve">Két 32 bites szám összeszorzása: az 1500000 szám négyzetét számoljuk, az operandusok a 8-as címre írhatók. A start jel megkapása után a </w:t>
+      </w:r>
+      <w:proofErr w:type="spellStart"/>
+      <w:r>
+        <w:t>ready</w:t>
+      </w:r>
+      <w:proofErr w:type="spellEnd"/>
+      <w:r>
+        <w:t xml:space="preserve"> alacsony állapotba vált, majd a művelet végeztével magas lesz, ilyenkor a végeredmény kikerül a </w:t>
+      </w:r>
+      <w:proofErr w:type="spellStart"/>
+      <w:r>
+        <w:t>product-ra</w:t>
+      </w:r>
+      <w:proofErr w:type="spellEnd"/>
+      <w:r>
+        <w:t>.</w:t>
+      </w:r>
+    </w:p>
+    <w:p>
+      <w:pPr>
+        <w:keepNext/>
+      </w:pPr>
+      <w:r>
+        <w:drawing>
+          <wp:inline distT="0" distB="0" distL="0" distR="0" wp14:anchorId="10F64060" wp14:editId="2F7A0583">
+            <wp:extent cx="5773294" cy="768350"/>
+            <wp:effectExtent l="0" t="0" r="0" b="0"/>
+            <wp:docPr id="2" name="Kép 2"/>
+            <wp:cNvGraphicFramePr>
+              <a:graphicFrameLocks xmlns:a="http://schemas.openxmlformats.org/drawingml/2006/main" noChangeAspect="1"/>
+            </wp:cNvGraphicFramePr>
+            <a:graphic xmlns:a="http://schemas.openxmlformats.org/drawingml/2006/main">
+              <a:graphicData uri="http://schemas.openxmlformats.org/drawingml/2006/picture">
+                <pic:pic xmlns:pic="http://schemas.openxmlformats.org/drawingml/2006/picture">
+                  <pic:nvPicPr>
+                    <pic:cNvPr id="1" name=""/>
+                    <pic:cNvPicPr/>
+                  </pic:nvPicPr>
+                  <pic:blipFill>
+                    <a:blip r:embed="rId14"/>
+                    <a:stretch>
+                      <a:fillRect/>
+                    </a:stretch>
+                  </pic:blipFill>
+                  <pic:spPr>
+                    <a:xfrm>
+                      <a:off x="0" y="0"/>
+                      <a:ext cx="5796637" cy="771457"/>
+                    </a:xfrm>
+                    <a:prstGeom prst="rect">
+                      <a:avLst/>
+                    </a:prstGeom>
+                  </pic:spPr>
+                </pic:pic>
+              </a:graphicData>
+            </a:graphic>
+          </wp:inline>
+        </w:drawing>
+      </w:r>
+    </w:p>
+    <w:p>
+      <w:pPr>
+        <w:pStyle w:val="Kpalrs"/>
+      </w:pPr>
+      <w:r>
+        <w:t xml:space="preserve">Az eredmény kiolvasása: először olvassuk a ready-1 (13-as cím), mivel az értéke 1, </w:t>
+      </w:r>
+      <w:r>
+        <w:t>ezért kiolvassuk a szorzat 16 bites részeit (9-12 cím).</w:t>
+      </w:r>
+    </w:p>
+    <w:p>
+      <w:pPr>
+        <w:pStyle w:val="Cmsor1"/>
+      </w:pPr>
+      <w:r>
+        <w:t>Előzetes szintézis és statikus időzítésvizsgálat</w:t>
+      </w:r>
+    </w:p>
+    <w:p>
+      <w:pPr>
+        <w:jc w:val="both"/>
+      </w:pPr>
+      <w:r>
+        <w:t xml:space="preserve">Az SDC fájl hozzáadása után a </w:t>
+      </w:r>
+      <w:proofErr w:type="spellStart"/>
+      <w:r>
+        <w:t>Quartus-ban</w:t>
+      </w:r>
+      <w:proofErr w:type="spellEnd"/>
+      <w:r>
+        <w:t xml:space="preserve"> lefuttattuk a </w:t>
+      </w:r>
+      <w:proofErr w:type="spellStart"/>
+      <w:r>
+        <w:t>Compile</w:t>
+      </w:r>
+      <w:proofErr w:type="spellEnd"/>
+      <w:r>
+        <w:t xml:space="preserve"> Design-t az időzítésvizsgálat alapján a maximális órajelfrekvencia 139.31MHz, ez megfelel az 50MHz-es </w:t>
+      </w:r>
+      <w:proofErr w:type="spellStart"/>
+      <w:r>
+        <w:t>specifikáziónak</w:t>
+      </w:r>
+      <w:proofErr w:type="spellEnd"/>
+      <w:r>
+        <w:t>.</w:t>
+      </w:r>
+      <w:bookmarkStart w:id="1" w:name="_GoBack"/>
+      <w:bookmarkEnd w:id="1"/>
     </w:p>
     <w:sectPr>
       <w:pgSz w:w="11906" w:h="16838"/>
@@ -3730,7 +3909,7 @@
 </file>
 
 <file path=customXml/itemProps1.xml><?xml version="1.0" encoding="utf-8"?>
-<ds:datastoreItem xmlns:ds="http://schemas.openxmlformats.org/officeDocument/2006/customXml" ds:itemID="{360ADB32-8206-4975-9666-047FC2884265}">
+<ds:datastoreItem xmlns:ds="http://schemas.openxmlformats.org/officeDocument/2006/customXml" ds:itemID="{A305F30C-F10E-493B-9070-A846A3A475D2}">
   <ds:schemaRefs>
     <ds:schemaRef ds:uri="http://schemas.openxmlformats.org/officeDocument/2006/bibliography"/>
   </ds:schemaRefs>

</xml_diff>

<commit_message>
Removed start_ack from documentation
</commit_message>
<xml_diff>
--- a/shift_&_add_multiplier_documentation.docx
+++ b/shift_&_add_multiplier_documentation.docx
@@ -6,6 +6,7 @@
       <w:pPr>
         <w:jc w:val="center"/>
       </w:pPr>
+      <w:bookmarkStart w:id="0" w:name="_GoBack"/>
       <w:r>
         <w:rPr>
           <w:noProof/>
@@ -925,7 +926,7 @@
           <w:i/>
           <w:iCs/>
         </w:rPr>
-        <w:t>start_ack</w:t>
+        <w:t>ready</w:t>
       </w:r>
       <w:proofErr w:type="spellEnd"/>
       <w:r>
@@ -1688,13 +1689,8 @@
         <w:ind w:firstLine="720"/>
         <w:jc w:val="both"/>
       </w:pPr>
-      <w:proofErr w:type="gramStart"/>
-      <w:r>
-        <w:t>az</w:t>
-      </w:r>
-      <w:proofErr w:type="gramEnd"/>
-      <w:r>
-        <w:t xml:space="preserve"> adapter és a logika közti kommunikációs protokoll</w:t>
+      <w:r>
+        <w:t>az adapter és a logika közti kommunikációs protokoll</w:t>
       </w:r>
     </w:p>
     <w:p>
@@ -1855,7 +1851,7 @@
       <w:pPr>
         <w:pStyle w:val="Cmsor1"/>
       </w:pPr>
-      <w:bookmarkStart w:id="0" w:name="_Ref191394229"/>
+      <w:bookmarkStart w:id="1" w:name="_Ref191394229"/>
       <w:r>
         <w:rPr>
           <w:noProof/>
@@ -1920,7 +1916,7 @@
       <w:r>
         <w:t>Shift &amp; add algoritmus</w:t>
       </w:r>
-      <w:bookmarkEnd w:id="0"/>
+      <w:bookmarkEnd w:id="1"/>
       <w:r>
         <w:t xml:space="preserve"> </w:t>
       </w:r>
@@ -2314,8 +2310,7 @@
       <w:r>
         <w:t>.</w:t>
       </w:r>
-      <w:bookmarkStart w:id="1" w:name="_GoBack"/>
-      <w:bookmarkEnd w:id="1"/>
+      <w:bookmarkEnd w:id="0"/>
     </w:p>
     <w:sectPr>
       <w:pgSz w:w="11906" w:h="16838"/>
@@ -3909,7 +3904,7 @@
 </file>
 
 <file path=customXml/itemProps1.xml><?xml version="1.0" encoding="utf-8"?>
-<ds:datastoreItem xmlns:ds="http://schemas.openxmlformats.org/officeDocument/2006/customXml" ds:itemID="{A305F30C-F10E-493B-9070-A846A3A475D2}">
+<ds:datastoreItem xmlns:ds="http://schemas.openxmlformats.org/officeDocument/2006/customXml" ds:itemID="{16BF8097-9593-41D7-953B-2B190BF3AB18}">
   <ds:schemaRefs>
     <ds:schemaRef ds:uri="http://schemas.openxmlformats.org/officeDocument/2006/bibliography"/>
   </ds:schemaRefs>

</xml_diff>